<commit_message>
updated package...still in beta, so not changing version num.
</commit_message>
<xml_diff>
--- a/docs/TBX-Linguist_dialect_1.0/Modules/TBX_basic_module/Basic Module Definition.docx
+++ b/docs/TBX-Linguist_dialect_1.0/Modules/TBX_basic_module/Basic Module Definition.docx
@@ -454,15 +454,13 @@
                 <w:color w:val="000000"/>
               </w:rPr>
             </w:pPr>
-            <w:proofErr w:type="spellStart"/>
-            <w:r>
-              <w:rPr>
-                <w:rFonts w:ascii="Calibri" w:eastAsia="Times New Roman" w:hAnsi="Calibri" w:cs="Calibri"/>
-                <w:color w:val="000000"/>
-              </w:rPr>
-              <w:t>crossReference</w:t>
-            </w:r>
-            <w:proofErr w:type="spellEnd"/>
+            <w:r>
+              <w:rPr>
+                <w:rFonts w:ascii="Calibri" w:eastAsia="Times New Roman" w:hAnsi="Calibri" w:cs="Calibri"/>
+                <w:color w:val="000000"/>
+              </w:rPr>
+              <w:t>definition</w:t>
+            </w:r>
           </w:p>
         </w:tc>
         <w:tc>
@@ -484,7 +482,14 @@
                 <w:rFonts w:ascii="Calibri" w:eastAsia="Times New Roman" w:hAnsi="Calibri" w:cs="Calibri"/>
                 <w:color w:val="000000"/>
               </w:rPr>
-              <w:t>http://www.datcatinfo.net/datcat/DC-164</w:t>
+              <w:t>http://www.datcatinfo.net/datcat/DC-16</w:t>
+            </w:r>
+            <w:r>
+              <w:rPr>
+                <w:rFonts w:ascii="Calibri" w:eastAsia="Times New Roman" w:hAnsi="Calibri" w:cs="Calibri"/>
+                <w:color w:val="000000"/>
+              </w:rPr>
+              <w:t>8</w:t>
             </w:r>
           </w:p>
         </w:tc>
@@ -507,7 +512,7 @@
                 <w:rFonts w:ascii="Calibri" w:eastAsia="Times New Roman" w:hAnsi="Calibri" w:cs="Calibri"/>
                 <w:color w:val="000000"/>
               </w:rPr>
-              <w:t>ref</w:t>
+              <w:t>descrip</w:t>
             </w:r>
           </w:p>
         </w:tc>
@@ -582,7 +587,7 @@
                 <w:rFonts w:ascii="Calibri" w:eastAsia="Times New Roman" w:hAnsi="Calibri" w:cs="Calibri"/>
                 <w:color w:val="000000"/>
               </w:rPr>
-              <w:t>termSec</w:t>
+              <w:t>langSec</w:t>
             </w:r>
             <w:proofErr w:type="spellEnd"/>
           </w:p>
@@ -607,13 +612,15 @@
                 <w:color w:val="000000"/>
               </w:rPr>
             </w:pPr>
-            <w:r>
-              <w:rPr>
-                <w:rFonts w:ascii="Calibri" w:eastAsia="Times New Roman" w:hAnsi="Calibri" w:cs="Calibri"/>
-                <w:color w:val="000000"/>
-              </w:rPr>
-              <w:t>definition</w:t>
-            </w:r>
+            <w:proofErr w:type="spellStart"/>
+            <w:r>
+              <w:rPr>
+                <w:rFonts w:ascii="Calibri" w:eastAsia="Times New Roman" w:hAnsi="Calibri" w:cs="Calibri"/>
+                <w:color w:val="000000"/>
+              </w:rPr>
+              <w:t>externalCrossReference</w:t>
+            </w:r>
+            <w:proofErr w:type="spellEnd"/>
           </w:p>
         </w:tc>
         <w:tc>
@@ -635,14 +642,7 @@
                 <w:rFonts w:ascii="Calibri" w:eastAsia="Times New Roman" w:hAnsi="Calibri" w:cs="Calibri"/>
                 <w:color w:val="000000"/>
               </w:rPr>
-              <w:t>http://www.datcatinfo.net/datcat/DC-16</w:t>
-            </w:r>
-            <w:r>
-              <w:rPr>
-                <w:rFonts w:ascii="Calibri" w:eastAsia="Times New Roman" w:hAnsi="Calibri" w:cs="Calibri"/>
-                <w:color w:val="000000"/>
-              </w:rPr>
-              <w:t>8</w:t>
+              <w:t>http://www.datcatinfo.net/datcat/DC-226</w:t>
             </w:r>
           </w:p>
         </w:tc>
@@ -660,13 +660,15 @@
                 <w:color w:val="000000"/>
               </w:rPr>
             </w:pPr>
-            <w:r>
-              <w:rPr>
-                <w:rFonts w:ascii="Calibri" w:eastAsia="Times New Roman" w:hAnsi="Calibri" w:cs="Calibri"/>
-                <w:color w:val="000000"/>
-              </w:rPr>
-              <w:t>descrip</w:t>
-            </w:r>
+            <w:proofErr w:type="spellStart"/>
+            <w:r>
+              <w:rPr>
+                <w:rFonts w:ascii="Calibri" w:eastAsia="Times New Roman" w:hAnsi="Calibri" w:cs="Calibri"/>
+                <w:color w:val="000000"/>
+              </w:rPr>
+              <w:t>xref</w:t>
+            </w:r>
+            <w:proofErr w:type="spellEnd"/>
           </w:p>
         </w:tc>
         <w:tc>
@@ -740,7 +742,7 @@
                 <w:rFonts w:ascii="Calibri" w:eastAsia="Times New Roman" w:hAnsi="Calibri" w:cs="Calibri"/>
                 <w:color w:val="000000"/>
               </w:rPr>
-              <w:t>langSec</w:t>
+              <w:t>termSec</w:t>
             </w:r>
             <w:proofErr w:type="spellEnd"/>
           </w:p>
@@ -770,7 +772,14 @@
                 <w:rFonts w:ascii="Calibri" w:eastAsia="Times New Roman" w:hAnsi="Calibri" w:cs="Calibri"/>
                 <w:color w:val="000000"/>
               </w:rPr>
-              <w:t>externalCrossReference</w:t>
+              <w:t>grammaticalG</w:t>
+            </w:r>
+            <w:r>
+              <w:rPr>
+                <w:rFonts w:ascii="Calibri" w:eastAsia="Times New Roman" w:hAnsi="Calibri" w:cs="Calibri"/>
+                <w:color w:val="000000"/>
+              </w:rPr>
+              <w:t>ender</w:t>
             </w:r>
             <w:proofErr w:type="spellEnd"/>
           </w:p>
@@ -794,7 +803,14 @@
                 <w:rFonts w:ascii="Calibri" w:eastAsia="Times New Roman" w:hAnsi="Calibri" w:cs="Calibri"/>
                 <w:color w:val="000000"/>
               </w:rPr>
-              <w:t>http://www.datcatinfo.net/datcat/DC-226</w:t>
+              <w:t>http://www.datcatinfo.net/datcat/DC-</w:t>
+            </w:r>
+            <w:r>
+              <w:rPr>
+                <w:rFonts w:ascii="Calibri" w:eastAsia="Times New Roman" w:hAnsi="Calibri" w:cs="Calibri"/>
+                <w:color w:val="000000"/>
+              </w:rPr>
+              <w:t>245</w:t>
             </w:r>
           </w:p>
         </w:tc>
@@ -818,9 +834,333 @@
                 <w:rFonts w:ascii="Calibri" w:eastAsia="Times New Roman" w:hAnsi="Calibri" w:cs="Calibri"/>
                 <w:color w:val="000000"/>
               </w:rPr>
-              <w:t>xref</w:t>
-            </w:r>
-            <w:proofErr w:type="spellEnd"/>
+              <w:t>termNote</w:t>
+            </w:r>
+            <w:proofErr w:type="spellEnd"/>
+          </w:p>
+        </w:tc>
+        <w:tc>
+          <w:tcPr>
+            <w:tcW w:w="2417" w:type="dxa"/>
+            <w:noWrap/>
+            <w:hideMark/>
+          </w:tcPr>
+          <w:p>
+            <w:pPr>
+              <w:pStyle w:val="ListParagraph"/>
+              <w:numPr>
+                <w:ilvl w:val="0"/>
+                <w:numId w:val="2"/>
+              </w:numPr>
+              <w:ind w:left="241" w:hanging="241"/>
+              <w:cnfStyle w:val="000000000000" w:firstRow="0" w:lastRow="0" w:firstColumn="0" w:lastColumn="0" w:oddVBand="0" w:evenVBand="0" w:oddHBand="0" w:evenHBand="0" w:firstRowFirstColumn="0" w:firstRowLastColumn="0" w:lastRowFirstColumn="0" w:lastRowLastColumn="0"/>
+              <w:rPr>
+                <w:rFonts w:ascii="Calibri" w:eastAsia="Times New Roman" w:hAnsi="Calibri" w:cs="Calibri"/>
+                <w:color w:val="000000"/>
+              </w:rPr>
+            </w:pPr>
+            <w:r>
+              <w:rPr>
+                <w:rFonts w:ascii="Calibri" w:eastAsia="Times New Roman" w:hAnsi="Calibri" w:cs="Calibri"/>
+                <w:color w:val="000000"/>
+              </w:rPr>
+              <w:t>masculine</w:t>
+            </w:r>
+            <w:r>
+              <w:rPr>
+                <w:rFonts w:ascii="Calibri" w:eastAsia="Times New Roman" w:hAnsi="Calibri" w:cs="Calibri"/>
+                <w:color w:val="000000"/>
+              </w:rPr>
+              <w:t xml:space="preserve"> </w:t>
+            </w:r>
+          </w:p>
+          <w:p>
+            <w:pPr>
+              <w:pStyle w:val="ListParagraph"/>
+              <w:numPr>
+                <w:ilvl w:val="0"/>
+                <w:numId w:val="2"/>
+              </w:numPr>
+              <w:ind w:left="241" w:hanging="241"/>
+              <w:cnfStyle w:val="000000000000" w:firstRow="0" w:lastRow="0" w:firstColumn="0" w:lastColumn="0" w:oddVBand="0" w:evenVBand="0" w:oddHBand="0" w:evenHBand="0" w:firstRowFirstColumn="0" w:firstRowLastColumn="0" w:lastRowFirstColumn="0" w:lastRowLastColumn="0"/>
+              <w:rPr>
+                <w:rFonts w:ascii="Calibri" w:eastAsia="Times New Roman" w:hAnsi="Calibri" w:cs="Calibri"/>
+                <w:color w:val="000000"/>
+              </w:rPr>
+            </w:pPr>
+            <w:r>
+              <w:rPr>
+                <w:rFonts w:ascii="Calibri" w:eastAsia="Times New Roman" w:hAnsi="Calibri" w:cs="Calibri"/>
+                <w:color w:val="000000"/>
+              </w:rPr>
+              <w:t>feminine</w:t>
+            </w:r>
+          </w:p>
+          <w:p>
+            <w:pPr>
+              <w:pStyle w:val="ListParagraph"/>
+              <w:numPr>
+                <w:ilvl w:val="0"/>
+                <w:numId w:val="2"/>
+              </w:numPr>
+              <w:ind w:left="241" w:hanging="241"/>
+              <w:cnfStyle w:val="000000000000" w:firstRow="0" w:lastRow="0" w:firstColumn="0" w:lastColumn="0" w:oddVBand="0" w:evenVBand="0" w:oddHBand="0" w:evenHBand="0" w:firstRowFirstColumn="0" w:firstRowLastColumn="0" w:lastRowFirstColumn="0" w:lastRowLastColumn="0"/>
+              <w:rPr>
+                <w:rFonts w:ascii="Calibri" w:eastAsia="Times New Roman" w:hAnsi="Calibri" w:cs="Calibri"/>
+                <w:color w:val="000000"/>
+              </w:rPr>
+            </w:pPr>
+            <w:r>
+              <w:rPr>
+                <w:rFonts w:ascii="Calibri" w:eastAsia="Times New Roman" w:hAnsi="Calibri" w:cs="Calibri"/>
+                <w:color w:val="000000"/>
+              </w:rPr>
+              <w:t>neuter</w:t>
+            </w:r>
+          </w:p>
+          <w:p>
+            <w:pPr>
+              <w:pStyle w:val="ListParagraph"/>
+              <w:numPr>
+                <w:ilvl w:val="0"/>
+                <w:numId w:val="2"/>
+              </w:numPr>
+              <w:ind w:left="241" w:hanging="241"/>
+              <w:cnfStyle w:val="000000000000" w:firstRow="0" w:lastRow="0" w:firstColumn="0" w:lastColumn="0" w:oddVBand="0" w:evenVBand="0" w:oddHBand="0" w:evenHBand="0" w:firstRowFirstColumn="0" w:firstRowLastColumn="0" w:lastRowFirstColumn="0" w:lastRowLastColumn="0"/>
+              <w:rPr>
+                <w:rFonts w:ascii="Calibri" w:eastAsia="Times New Roman" w:hAnsi="Calibri" w:cs="Calibri"/>
+                <w:color w:val="000000"/>
+              </w:rPr>
+            </w:pPr>
+            <w:r>
+              <w:rPr>
+                <w:rFonts w:ascii="Calibri" w:eastAsia="Times New Roman" w:hAnsi="Calibri" w:cs="Calibri"/>
+                <w:color w:val="000000"/>
+              </w:rPr>
+              <w:t>other</w:t>
+            </w:r>
+          </w:p>
+        </w:tc>
+        <w:tc>
+          <w:tcPr>
+            <w:tcW w:w="1572" w:type="dxa"/>
+          </w:tcPr>
+          <w:p>
+            <w:pPr>
+              <w:jc w:val="center"/>
+              <w:cnfStyle w:val="000000000000" w:firstRow="0" w:lastRow="0" w:firstColumn="0" w:lastColumn="0" w:oddVBand="0" w:evenVBand="0" w:oddHBand="0" w:evenHBand="0" w:firstRowFirstColumn="0" w:firstRowLastColumn="0" w:lastRowFirstColumn="0" w:lastRowLastColumn="0"/>
+              <w:rPr>
+                <w:rFonts w:ascii="Calibri" w:eastAsia="Times New Roman" w:hAnsi="Calibri" w:cs="Calibri"/>
+                <w:color w:val="000000"/>
+              </w:rPr>
+            </w:pPr>
+            <w:r>
+              <w:rPr>
+                <w:rFonts w:ascii="Calibri" w:eastAsia="Times New Roman" w:hAnsi="Calibri" w:cs="Calibri"/>
+                <w:color w:val="000000"/>
+              </w:rPr>
+              <w:t>-</w:t>
+            </w:r>
+          </w:p>
+        </w:tc>
+      </w:tr>
+      <w:tr>
+        <w:trPr>
+          <w:cnfStyle w:val="000000100000" w:firstRow="0" w:lastRow="0" w:firstColumn="0" w:lastColumn="0" w:oddVBand="0" w:evenVBand="0" w:oddHBand="1" w:evenHBand="0" w:firstRowFirstColumn="0" w:firstRowLastColumn="0" w:lastRowFirstColumn="0" w:lastRowLastColumn="0"/>
+          <w:trHeight w:val="292"/>
+        </w:trPr>
+        <w:tc>
+          <w:tcPr>
+            <w:cnfStyle w:val="001000000000" w:firstRow="0" w:lastRow="0" w:firstColumn="1" w:lastColumn="0" w:oddVBand="0" w:evenVBand="0" w:oddHBand="0" w:evenHBand="0" w:firstRowFirstColumn="0" w:firstRowLastColumn="0" w:lastRowFirstColumn="0" w:lastRowLastColumn="0"/>
+            <w:tcW w:w="2387" w:type="dxa"/>
+            <w:noWrap/>
+            <w:hideMark/>
+          </w:tcPr>
+          <w:p>
+            <w:pPr>
+              <w:rPr>
+                <w:rFonts w:ascii="Calibri" w:eastAsia="Times New Roman" w:hAnsi="Calibri" w:cs="Calibri"/>
+                <w:color w:val="000000"/>
+              </w:rPr>
+            </w:pPr>
+            <w:proofErr w:type="spellStart"/>
+            <w:r>
+              <w:rPr>
+                <w:rFonts w:ascii="Calibri" w:eastAsia="Times New Roman" w:hAnsi="Calibri" w:cs="Calibri"/>
+                <w:color w:val="000000"/>
+              </w:rPr>
+              <w:t>geographicalUsage</w:t>
+            </w:r>
+            <w:proofErr w:type="spellEnd"/>
+          </w:p>
+        </w:tc>
+        <w:tc>
+          <w:tcPr>
+            <w:tcW w:w="4071" w:type="dxa"/>
+            <w:noWrap/>
+            <w:hideMark/>
+          </w:tcPr>
+          <w:p>
+            <w:pPr>
+              <w:cnfStyle w:val="000000100000" w:firstRow="0" w:lastRow="0" w:firstColumn="0" w:lastColumn="0" w:oddVBand="0" w:evenVBand="0" w:oddHBand="1" w:evenHBand="0" w:firstRowFirstColumn="0" w:firstRowLastColumn="0" w:lastRowFirstColumn="0" w:lastRowLastColumn="0"/>
+              <w:rPr>
+                <w:rFonts w:ascii="Calibri" w:eastAsia="Times New Roman" w:hAnsi="Calibri" w:cs="Calibri"/>
+                <w:color w:val="000000"/>
+              </w:rPr>
+            </w:pPr>
+            <w:r>
+              <w:rPr>
+                <w:rFonts w:ascii="Calibri" w:eastAsia="Times New Roman" w:hAnsi="Calibri" w:cs="Calibri"/>
+                <w:color w:val="000000"/>
+              </w:rPr>
+              <w:t>http://www.datcatinfo.net/datcat/DC-243</w:t>
+            </w:r>
+          </w:p>
+        </w:tc>
+        <w:tc>
+          <w:tcPr>
+            <w:tcW w:w="1465" w:type="dxa"/>
+            <w:noWrap/>
+            <w:hideMark/>
+          </w:tcPr>
+          <w:p>
+            <w:pPr>
+              <w:cnfStyle w:val="000000100000" w:firstRow="0" w:lastRow="0" w:firstColumn="0" w:lastColumn="0" w:oddVBand="0" w:evenVBand="0" w:oddHBand="1" w:evenHBand="0" w:firstRowFirstColumn="0" w:firstRowLastColumn="0" w:lastRowFirstColumn="0" w:lastRowLastColumn="0"/>
+              <w:rPr>
+                <w:rFonts w:ascii="Calibri" w:eastAsia="Times New Roman" w:hAnsi="Calibri" w:cs="Calibri"/>
+                <w:color w:val="000000"/>
+              </w:rPr>
+            </w:pPr>
+            <w:proofErr w:type="spellStart"/>
+            <w:r>
+              <w:rPr>
+                <w:rFonts w:ascii="Calibri" w:eastAsia="Times New Roman" w:hAnsi="Calibri" w:cs="Calibri"/>
+                <w:color w:val="000000"/>
+              </w:rPr>
+              <w:t>termNote</w:t>
+            </w:r>
+            <w:proofErr w:type="spellEnd"/>
+          </w:p>
+        </w:tc>
+        <w:tc>
+          <w:tcPr>
+            <w:tcW w:w="2417" w:type="dxa"/>
+            <w:noWrap/>
+            <w:hideMark/>
+          </w:tcPr>
+          <w:p>
+            <w:pPr>
+              <w:cnfStyle w:val="000000100000" w:firstRow="0" w:lastRow="0" w:firstColumn="0" w:lastColumn="0" w:oddVBand="0" w:evenVBand="0" w:oddHBand="1" w:evenHBand="0" w:firstRowFirstColumn="0" w:firstRowLastColumn="0" w:lastRowFirstColumn="0" w:lastRowLastColumn="0"/>
+              <w:rPr>
+                <w:rFonts w:ascii="Calibri" w:eastAsia="Times New Roman" w:hAnsi="Calibri" w:cs="Calibri"/>
+                <w:color w:val="000000"/>
+              </w:rPr>
+            </w:pPr>
+            <w:r>
+              <w:rPr>
+                <w:rFonts w:ascii="Calibri" w:eastAsia="Times New Roman" w:hAnsi="Calibri" w:cs="Calibri"/>
+                <w:color w:val="000000"/>
+              </w:rPr>
+              <w:t>PCDATA</w:t>
+            </w:r>
+          </w:p>
+        </w:tc>
+        <w:tc>
+          <w:tcPr>
+            <w:tcW w:w="1572" w:type="dxa"/>
+          </w:tcPr>
+          <w:p>
+            <w:pPr>
+              <w:jc w:val="center"/>
+              <w:cnfStyle w:val="000000100000" w:firstRow="0" w:lastRow="0" w:firstColumn="0" w:lastColumn="0" w:oddVBand="0" w:evenVBand="0" w:oddHBand="1" w:evenHBand="0" w:firstRowFirstColumn="0" w:firstRowLastColumn="0" w:lastRowFirstColumn="0" w:lastRowLastColumn="0"/>
+              <w:rPr>
+                <w:rFonts w:ascii="Calibri" w:eastAsia="Times New Roman" w:hAnsi="Calibri" w:cs="Calibri"/>
+                <w:color w:val="000000"/>
+              </w:rPr>
+            </w:pPr>
+            <w:r>
+              <w:rPr>
+                <w:rFonts w:ascii="Calibri" w:eastAsia="Times New Roman" w:hAnsi="Calibri" w:cs="Calibri"/>
+                <w:color w:val="000000"/>
+              </w:rPr>
+              <w:t>-</w:t>
+            </w:r>
+          </w:p>
+        </w:tc>
+      </w:tr>
+      <w:tr>
+        <w:trPr>
+          <w:trHeight w:val="292"/>
+        </w:trPr>
+        <w:tc>
+          <w:tcPr>
+            <w:cnfStyle w:val="001000000000" w:firstRow="0" w:lastRow="0" w:firstColumn="1" w:lastColumn="0" w:oddVBand="0" w:evenVBand="0" w:oddHBand="0" w:evenHBand="0" w:firstRowFirstColumn="0" w:firstRowLastColumn="0" w:lastRowFirstColumn="0" w:lastRowLastColumn="0"/>
+            <w:tcW w:w="2387" w:type="dxa"/>
+            <w:noWrap/>
+            <w:hideMark/>
+          </w:tcPr>
+          <w:p>
+            <w:pPr>
+              <w:rPr>
+                <w:rFonts w:ascii="Calibri" w:eastAsia="Times New Roman" w:hAnsi="Calibri" w:cs="Calibri"/>
+                <w:color w:val="000000"/>
+              </w:rPr>
+            </w:pPr>
+            <w:proofErr w:type="spellStart"/>
+            <w:r>
+              <w:rPr>
+                <w:rFonts w:ascii="Calibri" w:eastAsia="Times New Roman" w:hAnsi="Calibri" w:cs="Calibri"/>
+                <w:color w:val="000000"/>
+              </w:rPr>
+              <w:t>projectSubset</w:t>
+            </w:r>
+            <w:proofErr w:type="spellEnd"/>
+          </w:p>
+        </w:tc>
+        <w:tc>
+          <w:tcPr>
+            <w:tcW w:w="4071" w:type="dxa"/>
+            <w:noWrap/>
+            <w:hideMark/>
+          </w:tcPr>
+          <w:p>
+            <w:pPr>
+              <w:cnfStyle w:val="000000000000" w:firstRow="0" w:lastRow="0" w:firstColumn="0" w:lastColumn="0" w:oddVBand="0" w:evenVBand="0" w:oddHBand="0" w:evenHBand="0" w:firstRowFirstColumn="0" w:firstRowLastColumn="0" w:lastRowFirstColumn="0" w:lastRowLastColumn="0"/>
+              <w:rPr>
+                <w:rFonts w:ascii="Calibri" w:eastAsia="Times New Roman" w:hAnsi="Calibri" w:cs="Calibri"/>
+                <w:color w:val="000000"/>
+              </w:rPr>
+            </w:pPr>
+            <w:r>
+              <w:rPr>
+                <w:rFonts w:ascii="Calibri" w:eastAsia="Times New Roman" w:hAnsi="Calibri" w:cs="Calibri"/>
+                <w:color w:val="000000"/>
+              </w:rPr>
+              <w:t>http://www.datcatinfo.net/datcat/DC-406</w:t>
+            </w:r>
+          </w:p>
+        </w:tc>
+        <w:tc>
+          <w:tcPr>
+            <w:tcW w:w="1465" w:type="dxa"/>
+            <w:noWrap/>
+            <w:hideMark/>
+          </w:tcPr>
+          <w:p>
+            <w:pPr>
+              <w:cnfStyle w:val="000000000000" w:firstRow="0" w:lastRow="0" w:firstColumn="0" w:lastColumn="0" w:oddVBand="0" w:evenVBand="0" w:oddHBand="0" w:evenHBand="0" w:firstRowFirstColumn="0" w:firstRowLastColumn="0" w:lastRowFirstColumn="0" w:lastRowLastColumn="0"/>
+              <w:rPr>
+                <w:rFonts w:ascii="Calibri" w:eastAsia="Times New Roman" w:hAnsi="Calibri" w:cs="Calibri"/>
+                <w:color w:val="000000"/>
+              </w:rPr>
+            </w:pPr>
+            <w:r>
+              <w:rPr>
+                <w:rFonts w:ascii="Calibri" w:eastAsia="Times New Roman" w:hAnsi="Calibri" w:cs="Calibri"/>
+                <w:color w:val="000000"/>
+              </w:rPr>
+              <w:t>admin</w:t>
+            </w:r>
           </w:p>
         </w:tc>
         <w:tc>
@@ -910,29 +1250,21 @@
             <w:cnfStyle w:val="001000000000" w:firstRow="0" w:lastRow="0" w:firstColumn="1" w:lastColumn="0" w:oddVBand="0" w:evenVBand="0" w:oddHBand="0" w:evenHBand="0" w:firstRowFirstColumn="0" w:firstRowLastColumn="0" w:lastRowFirstColumn="0" w:lastRowLastColumn="0"/>
             <w:tcW w:w="2387" w:type="dxa"/>
             <w:noWrap/>
-            <w:hideMark/>
-          </w:tcPr>
-          <w:p>
-            <w:pPr>
-              <w:rPr>
-                <w:rFonts w:ascii="Calibri" w:eastAsia="Times New Roman" w:hAnsi="Calibri" w:cs="Calibri"/>
-                <w:color w:val="000000"/>
-              </w:rPr>
-            </w:pPr>
-            <w:proofErr w:type="spellStart"/>
-            <w:r>
-              <w:rPr>
-                <w:rFonts w:ascii="Calibri" w:eastAsia="Times New Roman" w:hAnsi="Calibri" w:cs="Calibri"/>
-                <w:color w:val="000000"/>
-              </w:rPr>
-              <w:t>grammaticalG</w:t>
-            </w:r>
-            <w:r>
-              <w:rPr>
-                <w:rFonts w:ascii="Calibri" w:eastAsia="Times New Roman" w:hAnsi="Calibri" w:cs="Calibri"/>
-                <w:color w:val="000000"/>
-              </w:rPr>
-              <w:t>ender</w:t>
+          </w:tcPr>
+          <w:p>
+            <w:pPr>
+              <w:rPr>
+                <w:rFonts w:ascii="Calibri" w:eastAsia="Times New Roman" w:hAnsi="Calibri" w:cs="Calibri"/>
+                <w:color w:val="000000"/>
+              </w:rPr>
+            </w:pPr>
+            <w:proofErr w:type="spellStart"/>
+            <w:r>
+              <w:rPr>
+                <w:rFonts w:ascii="Calibri" w:eastAsia="Times New Roman" w:hAnsi="Calibri" w:cs="Calibri"/>
+                <w:color w:val="000000"/>
+              </w:rPr>
+              <w:t>relatedConcept</w:t>
             </w:r>
             <w:proofErr w:type="spellEnd"/>
           </w:p>
@@ -941,29 +1273,21 @@
           <w:tcPr>
             <w:tcW w:w="4071" w:type="dxa"/>
             <w:noWrap/>
-            <w:hideMark/>
-          </w:tcPr>
-          <w:p>
-            <w:pPr>
-              <w:cnfStyle w:val="000000100000" w:firstRow="0" w:lastRow="0" w:firstColumn="0" w:lastColumn="0" w:oddVBand="0" w:evenVBand="0" w:oddHBand="1" w:evenHBand="0" w:firstRowFirstColumn="0" w:firstRowLastColumn="0" w:lastRowFirstColumn="0" w:lastRowLastColumn="0"/>
-              <w:rPr>
-                <w:rFonts w:ascii="Calibri" w:eastAsia="Times New Roman" w:hAnsi="Calibri" w:cs="Calibri"/>
-                <w:color w:val="000000"/>
-              </w:rPr>
-            </w:pPr>
-            <w:r>
-              <w:rPr>
-                <w:rFonts w:ascii="Calibri" w:eastAsia="Times New Roman" w:hAnsi="Calibri" w:cs="Calibri"/>
-                <w:color w:val="000000"/>
-              </w:rPr>
-              <w:t>http://www.datcatinfo.net/datcat/DC-</w:t>
-            </w:r>
-            <w:r>
-              <w:rPr>
-                <w:rFonts w:ascii="Calibri" w:eastAsia="Times New Roman" w:hAnsi="Calibri" w:cs="Calibri"/>
-                <w:color w:val="000000"/>
-              </w:rPr>
-              <w:t>245</w:t>
+          </w:tcPr>
+          <w:p>
+            <w:pPr>
+              <w:cnfStyle w:val="000000100000" w:firstRow="0" w:lastRow="0" w:firstColumn="0" w:lastColumn="0" w:oddVBand="0" w:evenVBand="0" w:oddHBand="1" w:evenHBand="0" w:firstRowFirstColumn="0" w:firstRowLastColumn="0" w:lastRowFirstColumn="0" w:lastRowLastColumn="0"/>
+              <w:rPr>
+                <w:rFonts w:ascii="Calibri" w:eastAsia="Times New Roman" w:hAnsi="Calibri" w:cs="Calibri"/>
+                <w:color w:val="000000"/>
+              </w:rPr>
+            </w:pPr>
+            <w:r>
+              <w:rPr>
+                <w:rFonts w:ascii="Calibri" w:eastAsia="Times New Roman" w:hAnsi="Calibri" w:cs="Calibri"/>
+                <w:color w:val="000000"/>
+              </w:rPr>
+              <w:t>http://www.datcatinfo.net/datcat/DC-435</w:t>
             </w:r>
           </w:p>
         </w:tc>
@@ -971,356 +1295,28 @@
           <w:tcPr>
             <w:tcW w:w="1465" w:type="dxa"/>
             <w:noWrap/>
-            <w:hideMark/>
-          </w:tcPr>
-          <w:p>
-            <w:pPr>
-              <w:cnfStyle w:val="000000100000" w:firstRow="0" w:lastRow="0" w:firstColumn="0" w:lastColumn="0" w:oddVBand="0" w:evenVBand="0" w:oddHBand="1" w:evenHBand="0" w:firstRowFirstColumn="0" w:firstRowLastColumn="0" w:lastRowFirstColumn="0" w:lastRowLastColumn="0"/>
-              <w:rPr>
-                <w:rFonts w:ascii="Calibri" w:eastAsia="Times New Roman" w:hAnsi="Calibri" w:cs="Calibri"/>
-                <w:color w:val="000000"/>
-              </w:rPr>
-            </w:pPr>
-            <w:proofErr w:type="spellStart"/>
-            <w:r>
-              <w:rPr>
-                <w:rFonts w:ascii="Calibri" w:eastAsia="Times New Roman" w:hAnsi="Calibri" w:cs="Calibri"/>
-                <w:color w:val="000000"/>
-              </w:rPr>
-              <w:t>termNote</w:t>
-            </w:r>
-            <w:proofErr w:type="spellEnd"/>
+          </w:tcPr>
+          <w:p>
+            <w:pPr>
+              <w:cnfStyle w:val="000000100000" w:firstRow="0" w:lastRow="0" w:firstColumn="0" w:lastColumn="0" w:oddVBand="0" w:evenVBand="0" w:oddHBand="1" w:evenHBand="0" w:firstRowFirstColumn="0" w:firstRowLastColumn="0" w:lastRowFirstColumn="0" w:lastRowLastColumn="0"/>
+              <w:rPr>
+                <w:rFonts w:ascii="Calibri" w:eastAsia="Times New Roman" w:hAnsi="Calibri" w:cs="Calibri"/>
+                <w:color w:val="000000"/>
+              </w:rPr>
+            </w:pPr>
+            <w:r>
+              <w:rPr>
+                <w:rFonts w:ascii="Calibri" w:eastAsia="Times New Roman" w:hAnsi="Calibri" w:cs="Calibri"/>
+                <w:color w:val="000000"/>
+              </w:rPr>
+              <w:t>ref</w:t>
+            </w:r>
           </w:p>
         </w:tc>
         <w:tc>
           <w:tcPr>
             <w:tcW w:w="2417" w:type="dxa"/>
             <w:noWrap/>
-            <w:hideMark/>
-          </w:tcPr>
-          <w:p>
-            <w:pPr>
-              <w:pStyle w:val="ListParagraph"/>
-              <w:numPr>
-                <w:ilvl w:val="0"/>
-                <w:numId w:val="2"/>
-              </w:numPr>
-              <w:ind w:left="241" w:hanging="241"/>
-              <w:cnfStyle w:val="000000100000" w:firstRow="0" w:lastRow="0" w:firstColumn="0" w:lastColumn="0" w:oddVBand="0" w:evenVBand="0" w:oddHBand="1" w:evenHBand="0" w:firstRowFirstColumn="0" w:firstRowLastColumn="0" w:lastRowFirstColumn="0" w:lastRowLastColumn="0"/>
-              <w:rPr>
-                <w:rFonts w:ascii="Calibri" w:eastAsia="Times New Roman" w:hAnsi="Calibri" w:cs="Calibri"/>
-                <w:color w:val="000000"/>
-              </w:rPr>
-            </w:pPr>
-            <w:r>
-              <w:rPr>
-                <w:rFonts w:ascii="Calibri" w:eastAsia="Times New Roman" w:hAnsi="Calibri" w:cs="Calibri"/>
-                <w:color w:val="000000"/>
-              </w:rPr>
-              <w:t>masculine</w:t>
-            </w:r>
-            <w:r>
-              <w:rPr>
-                <w:rFonts w:ascii="Calibri" w:eastAsia="Times New Roman" w:hAnsi="Calibri" w:cs="Calibri"/>
-                <w:color w:val="000000"/>
-              </w:rPr>
-              <w:t xml:space="preserve"> </w:t>
-            </w:r>
-          </w:p>
-          <w:p>
-            <w:pPr>
-              <w:pStyle w:val="ListParagraph"/>
-              <w:numPr>
-                <w:ilvl w:val="0"/>
-                <w:numId w:val="2"/>
-              </w:numPr>
-              <w:ind w:left="241" w:hanging="241"/>
-              <w:cnfStyle w:val="000000100000" w:firstRow="0" w:lastRow="0" w:firstColumn="0" w:lastColumn="0" w:oddVBand="0" w:evenVBand="0" w:oddHBand="1" w:evenHBand="0" w:firstRowFirstColumn="0" w:firstRowLastColumn="0" w:lastRowFirstColumn="0" w:lastRowLastColumn="0"/>
-              <w:rPr>
-                <w:rFonts w:ascii="Calibri" w:eastAsia="Times New Roman" w:hAnsi="Calibri" w:cs="Calibri"/>
-                <w:color w:val="000000"/>
-              </w:rPr>
-            </w:pPr>
-            <w:r>
-              <w:rPr>
-                <w:rFonts w:ascii="Calibri" w:eastAsia="Times New Roman" w:hAnsi="Calibri" w:cs="Calibri"/>
-                <w:color w:val="000000"/>
-              </w:rPr>
-              <w:t>feminine</w:t>
-            </w:r>
-          </w:p>
-          <w:p>
-            <w:pPr>
-              <w:pStyle w:val="ListParagraph"/>
-              <w:numPr>
-                <w:ilvl w:val="0"/>
-                <w:numId w:val="2"/>
-              </w:numPr>
-              <w:ind w:left="241" w:hanging="241"/>
-              <w:cnfStyle w:val="000000100000" w:firstRow="0" w:lastRow="0" w:firstColumn="0" w:lastColumn="0" w:oddVBand="0" w:evenVBand="0" w:oddHBand="1" w:evenHBand="0" w:firstRowFirstColumn="0" w:firstRowLastColumn="0" w:lastRowFirstColumn="0" w:lastRowLastColumn="0"/>
-              <w:rPr>
-                <w:rFonts w:ascii="Calibri" w:eastAsia="Times New Roman" w:hAnsi="Calibri" w:cs="Calibri"/>
-                <w:color w:val="000000"/>
-              </w:rPr>
-            </w:pPr>
-            <w:r>
-              <w:rPr>
-                <w:rFonts w:ascii="Calibri" w:eastAsia="Times New Roman" w:hAnsi="Calibri" w:cs="Calibri"/>
-                <w:color w:val="000000"/>
-              </w:rPr>
-              <w:t>neuter</w:t>
-            </w:r>
-          </w:p>
-          <w:p>
-            <w:pPr>
-              <w:pStyle w:val="ListParagraph"/>
-              <w:numPr>
-                <w:ilvl w:val="0"/>
-                <w:numId w:val="2"/>
-              </w:numPr>
-              <w:ind w:left="241" w:hanging="241"/>
-              <w:cnfStyle w:val="000000100000" w:firstRow="0" w:lastRow="0" w:firstColumn="0" w:lastColumn="0" w:oddVBand="0" w:evenVBand="0" w:oddHBand="1" w:evenHBand="0" w:firstRowFirstColumn="0" w:firstRowLastColumn="0" w:lastRowFirstColumn="0" w:lastRowLastColumn="0"/>
-              <w:rPr>
-                <w:rFonts w:ascii="Calibri" w:eastAsia="Times New Roman" w:hAnsi="Calibri" w:cs="Calibri"/>
-                <w:color w:val="000000"/>
-              </w:rPr>
-            </w:pPr>
-            <w:r>
-              <w:rPr>
-                <w:rFonts w:ascii="Calibri" w:eastAsia="Times New Roman" w:hAnsi="Calibri" w:cs="Calibri"/>
-                <w:color w:val="000000"/>
-              </w:rPr>
-              <w:t>other</w:t>
-            </w:r>
-          </w:p>
-        </w:tc>
-        <w:tc>
-          <w:tcPr>
-            <w:tcW w:w="1572" w:type="dxa"/>
-          </w:tcPr>
-          <w:p>
-            <w:pPr>
-              <w:jc w:val="center"/>
-              <w:cnfStyle w:val="000000100000" w:firstRow="0" w:lastRow="0" w:firstColumn="0" w:lastColumn="0" w:oddVBand="0" w:evenVBand="0" w:oddHBand="1" w:evenHBand="0" w:firstRowFirstColumn="0" w:firstRowLastColumn="0" w:lastRowFirstColumn="0" w:lastRowLastColumn="0"/>
-              <w:rPr>
-                <w:rFonts w:ascii="Calibri" w:eastAsia="Times New Roman" w:hAnsi="Calibri" w:cs="Calibri"/>
-                <w:color w:val="000000"/>
-              </w:rPr>
-            </w:pPr>
-            <w:r>
-              <w:rPr>
-                <w:rFonts w:ascii="Calibri" w:eastAsia="Times New Roman" w:hAnsi="Calibri" w:cs="Calibri"/>
-                <w:color w:val="000000"/>
-              </w:rPr>
-              <w:t>-</w:t>
-            </w:r>
-          </w:p>
-        </w:tc>
-      </w:tr>
-      <w:tr>
-        <w:trPr>
-          <w:trHeight w:val="292"/>
-        </w:trPr>
-        <w:tc>
-          <w:tcPr>
-            <w:cnfStyle w:val="001000000000" w:firstRow="0" w:lastRow="0" w:firstColumn="1" w:lastColumn="0" w:oddVBand="0" w:evenVBand="0" w:oddHBand="0" w:evenHBand="0" w:firstRowFirstColumn="0" w:firstRowLastColumn="0" w:lastRowFirstColumn="0" w:lastRowLastColumn="0"/>
-            <w:tcW w:w="2387" w:type="dxa"/>
-            <w:noWrap/>
-            <w:hideMark/>
-          </w:tcPr>
-          <w:p>
-            <w:pPr>
-              <w:rPr>
-                <w:rFonts w:ascii="Calibri" w:eastAsia="Times New Roman" w:hAnsi="Calibri" w:cs="Calibri"/>
-                <w:color w:val="000000"/>
-              </w:rPr>
-            </w:pPr>
-            <w:proofErr w:type="spellStart"/>
-            <w:r>
-              <w:rPr>
-                <w:rFonts w:ascii="Calibri" w:eastAsia="Times New Roman" w:hAnsi="Calibri" w:cs="Calibri"/>
-                <w:color w:val="000000"/>
-              </w:rPr>
-              <w:t>geographicalUsage</w:t>
-            </w:r>
-            <w:proofErr w:type="spellEnd"/>
-          </w:p>
-        </w:tc>
-        <w:tc>
-          <w:tcPr>
-            <w:tcW w:w="4071" w:type="dxa"/>
-            <w:noWrap/>
-            <w:hideMark/>
-          </w:tcPr>
-          <w:p>
-            <w:pPr>
-              <w:cnfStyle w:val="000000000000" w:firstRow="0" w:lastRow="0" w:firstColumn="0" w:lastColumn="0" w:oddVBand="0" w:evenVBand="0" w:oddHBand="0" w:evenHBand="0" w:firstRowFirstColumn="0" w:firstRowLastColumn="0" w:lastRowFirstColumn="0" w:lastRowLastColumn="0"/>
-              <w:rPr>
-                <w:rFonts w:ascii="Calibri" w:eastAsia="Times New Roman" w:hAnsi="Calibri" w:cs="Calibri"/>
-                <w:color w:val="000000"/>
-              </w:rPr>
-            </w:pPr>
-            <w:r>
-              <w:rPr>
-                <w:rFonts w:ascii="Calibri" w:eastAsia="Times New Roman" w:hAnsi="Calibri" w:cs="Calibri"/>
-                <w:color w:val="000000"/>
-              </w:rPr>
-              <w:t>http://www.datcatinfo.net/datcat/DC-243</w:t>
-            </w:r>
-          </w:p>
-        </w:tc>
-        <w:tc>
-          <w:tcPr>
-            <w:tcW w:w="1465" w:type="dxa"/>
-            <w:noWrap/>
-            <w:hideMark/>
-          </w:tcPr>
-          <w:p>
-            <w:pPr>
-              <w:cnfStyle w:val="000000000000" w:firstRow="0" w:lastRow="0" w:firstColumn="0" w:lastColumn="0" w:oddVBand="0" w:evenVBand="0" w:oddHBand="0" w:evenHBand="0" w:firstRowFirstColumn="0" w:firstRowLastColumn="0" w:lastRowFirstColumn="0" w:lastRowLastColumn="0"/>
-              <w:rPr>
-                <w:rFonts w:ascii="Calibri" w:eastAsia="Times New Roman" w:hAnsi="Calibri" w:cs="Calibri"/>
-                <w:color w:val="000000"/>
-              </w:rPr>
-            </w:pPr>
-            <w:proofErr w:type="spellStart"/>
-            <w:r>
-              <w:rPr>
-                <w:rFonts w:ascii="Calibri" w:eastAsia="Times New Roman" w:hAnsi="Calibri" w:cs="Calibri"/>
-                <w:color w:val="000000"/>
-              </w:rPr>
-              <w:t>termNote</w:t>
-            </w:r>
-            <w:proofErr w:type="spellEnd"/>
-          </w:p>
-        </w:tc>
-        <w:tc>
-          <w:tcPr>
-            <w:tcW w:w="2417" w:type="dxa"/>
-            <w:noWrap/>
-            <w:hideMark/>
-          </w:tcPr>
-          <w:p>
-            <w:pPr>
-              <w:cnfStyle w:val="000000000000" w:firstRow="0" w:lastRow="0" w:firstColumn="0" w:lastColumn="0" w:oddVBand="0" w:evenVBand="0" w:oddHBand="0" w:evenHBand="0" w:firstRowFirstColumn="0" w:firstRowLastColumn="0" w:lastRowFirstColumn="0" w:lastRowLastColumn="0"/>
-              <w:rPr>
-                <w:rFonts w:ascii="Calibri" w:eastAsia="Times New Roman" w:hAnsi="Calibri" w:cs="Calibri"/>
-                <w:color w:val="000000"/>
-              </w:rPr>
-            </w:pPr>
-            <w:r>
-              <w:rPr>
-                <w:rFonts w:ascii="Calibri" w:eastAsia="Times New Roman" w:hAnsi="Calibri" w:cs="Calibri"/>
-                <w:color w:val="000000"/>
-              </w:rPr>
-              <w:t>PCDATA</w:t>
-            </w:r>
-          </w:p>
-        </w:tc>
-        <w:tc>
-          <w:tcPr>
-            <w:tcW w:w="1572" w:type="dxa"/>
-          </w:tcPr>
-          <w:p>
-            <w:pPr>
-              <w:jc w:val="center"/>
-              <w:cnfStyle w:val="000000000000" w:firstRow="0" w:lastRow="0" w:firstColumn="0" w:lastColumn="0" w:oddVBand="0" w:evenVBand="0" w:oddHBand="0" w:evenHBand="0" w:firstRowFirstColumn="0" w:firstRowLastColumn="0" w:lastRowFirstColumn="0" w:lastRowLastColumn="0"/>
-              <w:rPr>
-                <w:rFonts w:ascii="Calibri" w:eastAsia="Times New Roman" w:hAnsi="Calibri" w:cs="Calibri"/>
-                <w:color w:val="000000"/>
-              </w:rPr>
-            </w:pPr>
-            <w:r>
-              <w:rPr>
-                <w:rFonts w:ascii="Calibri" w:eastAsia="Times New Roman" w:hAnsi="Calibri" w:cs="Calibri"/>
-                <w:color w:val="000000"/>
-              </w:rPr>
-              <w:t>-</w:t>
-            </w:r>
-          </w:p>
-        </w:tc>
-      </w:tr>
-      <w:tr>
-        <w:trPr>
-          <w:cnfStyle w:val="000000100000" w:firstRow="0" w:lastRow="0" w:firstColumn="0" w:lastColumn="0" w:oddVBand="0" w:evenVBand="0" w:oddHBand="1" w:evenHBand="0" w:firstRowFirstColumn="0" w:firstRowLastColumn="0" w:lastRowFirstColumn="0" w:lastRowLastColumn="0"/>
-          <w:trHeight w:val="292"/>
-        </w:trPr>
-        <w:tc>
-          <w:tcPr>
-            <w:cnfStyle w:val="001000000000" w:firstRow="0" w:lastRow="0" w:firstColumn="1" w:lastColumn="0" w:oddVBand="0" w:evenVBand="0" w:oddHBand="0" w:evenHBand="0" w:firstRowFirstColumn="0" w:firstRowLastColumn="0" w:lastRowFirstColumn="0" w:lastRowLastColumn="0"/>
-            <w:tcW w:w="2387" w:type="dxa"/>
-            <w:noWrap/>
-            <w:hideMark/>
-          </w:tcPr>
-          <w:p>
-            <w:pPr>
-              <w:rPr>
-                <w:rFonts w:ascii="Calibri" w:eastAsia="Times New Roman" w:hAnsi="Calibri" w:cs="Calibri"/>
-                <w:color w:val="000000"/>
-              </w:rPr>
-            </w:pPr>
-            <w:proofErr w:type="spellStart"/>
-            <w:r>
-              <w:rPr>
-                <w:rFonts w:ascii="Calibri" w:eastAsia="Times New Roman" w:hAnsi="Calibri" w:cs="Calibri"/>
-                <w:color w:val="000000"/>
-              </w:rPr>
-              <w:t>projectSubset</w:t>
-            </w:r>
-            <w:proofErr w:type="spellEnd"/>
-          </w:p>
-        </w:tc>
-        <w:tc>
-          <w:tcPr>
-            <w:tcW w:w="4071" w:type="dxa"/>
-            <w:noWrap/>
-            <w:hideMark/>
-          </w:tcPr>
-          <w:p>
-            <w:pPr>
-              <w:cnfStyle w:val="000000100000" w:firstRow="0" w:lastRow="0" w:firstColumn="0" w:lastColumn="0" w:oddVBand="0" w:evenVBand="0" w:oddHBand="1" w:evenHBand="0" w:firstRowFirstColumn="0" w:firstRowLastColumn="0" w:lastRowFirstColumn="0" w:lastRowLastColumn="0"/>
-              <w:rPr>
-                <w:rFonts w:ascii="Calibri" w:eastAsia="Times New Roman" w:hAnsi="Calibri" w:cs="Calibri"/>
-                <w:color w:val="000000"/>
-              </w:rPr>
-            </w:pPr>
-            <w:r>
-              <w:rPr>
-                <w:rFonts w:ascii="Calibri" w:eastAsia="Times New Roman" w:hAnsi="Calibri" w:cs="Calibri"/>
-                <w:color w:val="000000"/>
-              </w:rPr>
-              <w:t>http://www.datcatinfo.net/datcat/DC-406</w:t>
-            </w:r>
-          </w:p>
-        </w:tc>
-        <w:tc>
-          <w:tcPr>
-            <w:tcW w:w="1465" w:type="dxa"/>
-            <w:noWrap/>
-            <w:hideMark/>
-          </w:tcPr>
-          <w:p>
-            <w:pPr>
-              <w:cnfStyle w:val="000000100000" w:firstRow="0" w:lastRow="0" w:firstColumn="0" w:lastColumn="0" w:oddVBand="0" w:evenVBand="0" w:oddHBand="1" w:evenHBand="0" w:firstRowFirstColumn="0" w:firstRowLastColumn="0" w:lastRowFirstColumn="0" w:lastRowLastColumn="0"/>
-              <w:rPr>
-                <w:rFonts w:ascii="Calibri" w:eastAsia="Times New Roman" w:hAnsi="Calibri" w:cs="Calibri"/>
-                <w:color w:val="000000"/>
-              </w:rPr>
-            </w:pPr>
-            <w:r>
-              <w:rPr>
-                <w:rFonts w:ascii="Calibri" w:eastAsia="Times New Roman" w:hAnsi="Calibri" w:cs="Calibri"/>
-                <w:color w:val="000000"/>
-              </w:rPr>
-              <w:t>admin</w:t>
-            </w:r>
-          </w:p>
-        </w:tc>
-        <w:tc>
-          <w:tcPr>
-            <w:tcW w:w="2417" w:type="dxa"/>
-            <w:noWrap/>
-            <w:hideMark/>
           </w:tcPr>
           <w:p>
             <w:pPr>
@@ -1367,30 +1363,6 @@
             </w:r>
             <w:proofErr w:type="spellEnd"/>
           </w:p>
-          <w:p>
-            <w:pPr>
-              <w:pStyle w:val="ListParagraph"/>
-              <w:numPr>
-                <w:ilvl w:val="0"/>
-                <w:numId w:val="5"/>
-              </w:numPr>
-              <w:ind w:left="166" w:hanging="166"/>
-              <w:cnfStyle w:val="000000100000" w:firstRow="0" w:lastRow="0" w:firstColumn="0" w:lastColumn="0" w:oddVBand="0" w:evenVBand="0" w:oddHBand="1" w:evenHBand="0" w:firstRowFirstColumn="0" w:firstRowLastColumn="0" w:lastRowFirstColumn="0" w:lastRowLastColumn="0"/>
-              <w:rPr>
-                <w:rFonts w:ascii="Calibri" w:eastAsia="Times New Roman" w:hAnsi="Calibri" w:cs="Calibri"/>
-                <w:color w:val="000000"/>
-              </w:rPr>
-            </w:pPr>
-            <w:proofErr w:type="spellStart"/>
-            <w:r>
-              <w:rPr>
-                <w:rFonts w:ascii="Calibri" w:eastAsia="Times New Roman" w:hAnsi="Calibri" w:cs="Calibri"/>
-                <w:color w:val="000000"/>
-              </w:rPr>
-              <w:t>termSec</w:t>
-            </w:r>
-            <w:proofErr w:type="spellEnd"/>
-          </w:p>
         </w:tc>
       </w:tr>
       <w:tr>
@@ -1410,13 +1382,15 @@
                 <w:color w:val="000000"/>
               </w:rPr>
             </w:pPr>
-            <w:r>
-              <w:rPr>
-                <w:rFonts w:ascii="Calibri" w:eastAsia="Times New Roman" w:hAnsi="Calibri" w:cs="Calibri"/>
-                <w:color w:val="000000"/>
-              </w:rPr>
-              <w:t>responsibility</w:t>
-            </w:r>
+            <w:proofErr w:type="spellStart"/>
+            <w:r>
+              <w:rPr>
+                <w:rFonts w:ascii="Calibri" w:eastAsia="Times New Roman" w:hAnsi="Calibri" w:cs="Calibri"/>
+                <w:color w:val="000000"/>
+              </w:rPr>
+              <w:t>relatedTerm</w:t>
+            </w:r>
+            <w:proofErr w:type="spellEnd"/>
           </w:p>
         </w:tc>
         <w:tc>
@@ -1444,7 +1418,7 @@
                 <w:rFonts w:ascii="Calibri" w:eastAsia="Times New Roman" w:hAnsi="Calibri" w:cs="Calibri"/>
                 <w:color w:val="000000"/>
               </w:rPr>
-              <w:t>www.datcatinfo.net/datcat/DC-451</w:t>
+              <w:t>www.datcatinfo.net/datcat/DC-438</w:t>
             </w:r>
           </w:p>
         </w:tc>
@@ -1461,15 +1435,13 @@
                 <w:color w:val="000000"/>
               </w:rPr>
             </w:pPr>
-            <w:proofErr w:type="spellStart"/>
-            <w:r>
-              <w:rPr>
-                <w:rFonts w:ascii="Calibri" w:eastAsia="Times New Roman" w:hAnsi="Calibri" w:cs="Calibri"/>
-                <w:color w:val="000000"/>
-              </w:rPr>
-              <w:t>transacNote</w:t>
-            </w:r>
-            <w:proofErr w:type="spellEnd"/>
+            <w:r>
+              <w:rPr>
+                <w:rFonts w:ascii="Calibri" w:eastAsia="Times New Roman" w:hAnsi="Calibri" w:cs="Calibri"/>
+                <w:color w:val="000000"/>
+              </w:rPr>
+              <w:t>ref</w:t>
+            </w:r>
           </w:p>
         </w:tc>
         <w:tc>
@@ -1512,6 +1484,138 @@
                 <w:color w:val="000000"/>
               </w:rPr>
             </w:pPr>
+            <w:r>
+              <w:rPr>
+                <w:rFonts w:ascii="Calibri" w:eastAsia="Times New Roman" w:hAnsi="Calibri" w:cs="Calibri"/>
+                <w:color w:val="000000"/>
+              </w:rPr>
+              <w:t>termSec</w:t>
+            </w:r>
+            <w:bookmarkStart w:id="0" w:name="_GoBack"/>
+            <w:bookmarkEnd w:id="0"/>
+          </w:p>
+        </w:tc>
+      </w:tr>
+      <w:tr>
+        <w:trPr>
+          <w:cnfStyle w:val="000000100000" w:firstRow="0" w:lastRow="0" w:firstColumn="0" w:lastColumn="0" w:oddVBand="0" w:evenVBand="0" w:oddHBand="1" w:evenHBand="0" w:firstRowFirstColumn="0" w:firstRowLastColumn="0" w:lastRowFirstColumn="0" w:lastRowLastColumn="0"/>
+          <w:trHeight w:val="292"/>
+        </w:trPr>
+        <w:tc>
+          <w:tcPr>
+            <w:cnfStyle w:val="001000000000" w:firstRow="0" w:lastRow="0" w:firstColumn="1" w:lastColumn="0" w:oddVBand="0" w:evenVBand="0" w:oddHBand="0" w:evenHBand="0" w:firstRowFirstColumn="0" w:firstRowLastColumn="0" w:lastRowFirstColumn="0" w:lastRowLastColumn="0"/>
+            <w:tcW w:w="2387" w:type="dxa"/>
+            <w:noWrap/>
+          </w:tcPr>
+          <w:p>
+            <w:pPr>
+              <w:rPr>
+                <w:rFonts w:ascii="Calibri" w:eastAsia="Times New Roman" w:hAnsi="Calibri" w:cs="Calibri"/>
+                <w:color w:val="000000"/>
+              </w:rPr>
+            </w:pPr>
+            <w:r>
+              <w:rPr>
+                <w:rFonts w:ascii="Calibri" w:eastAsia="Times New Roman" w:hAnsi="Calibri" w:cs="Calibri"/>
+                <w:color w:val="000000"/>
+              </w:rPr>
+              <w:t>responsibility</w:t>
+            </w:r>
+          </w:p>
+        </w:tc>
+        <w:tc>
+          <w:tcPr>
+            <w:tcW w:w="4071" w:type="dxa"/>
+            <w:noWrap/>
+          </w:tcPr>
+          <w:p>
+            <w:pPr>
+              <w:cnfStyle w:val="000000100000" w:firstRow="0" w:lastRow="0" w:firstColumn="0" w:lastColumn="0" w:oddVBand="0" w:evenVBand="0" w:oddHBand="1" w:evenHBand="0" w:firstRowFirstColumn="0" w:firstRowLastColumn="0" w:lastRowFirstColumn="0" w:lastRowLastColumn="0"/>
+              <w:rPr>
+                <w:rFonts w:ascii="Calibri" w:eastAsia="Times New Roman" w:hAnsi="Calibri" w:cs="Calibri"/>
+                <w:color w:val="000000"/>
+              </w:rPr>
+            </w:pPr>
+            <w:r>
+              <w:rPr>
+                <w:rFonts w:ascii="Calibri" w:eastAsia="Times New Roman" w:hAnsi="Calibri" w:cs="Calibri"/>
+                <w:color w:val="000000"/>
+              </w:rPr>
+              <w:t>http://</w:t>
+            </w:r>
+            <w:r>
+              <w:rPr>
+                <w:rFonts w:ascii="Calibri" w:eastAsia="Times New Roman" w:hAnsi="Calibri" w:cs="Calibri"/>
+                <w:color w:val="000000"/>
+              </w:rPr>
+              <w:t>www.datcatinfo.net/datcat/DC-451</w:t>
+            </w:r>
+          </w:p>
+        </w:tc>
+        <w:tc>
+          <w:tcPr>
+            <w:tcW w:w="1465" w:type="dxa"/>
+            <w:noWrap/>
+          </w:tcPr>
+          <w:p>
+            <w:pPr>
+              <w:cnfStyle w:val="000000100000" w:firstRow="0" w:lastRow="0" w:firstColumn="0" w:lastColumn="0" w:oddVBand="0" w:evenVBand="0" w:oddHBand="1" w:evenHBand="0" w:firstRowFirstColumn="0" w:firstRowLastColumn="0" w:lastRowFirstColumn="0" w:lastRowLastColumn="0"/>
+              <w:rPr>
+                <w:rFonts w:ascii="Calibri" w:eastAsia="Times New Roman" w:hAnsi="Calibri" w:cs="Calibri"/>
+                <w:color w:val="000000"/>
+              </w:rPr>
+            </w:pPr>
+            <w:proofErr w:type="spellStart"/>
+            <w:r>
+              <w:rPr>
+                <w:rFonts w:ascii="Calibri" w:eastAsia="Times New Roman" w:hAnsi="Calibri" w:cs="Calibri"/>
+                <w:color w:val="000000"/>
+              </w:rPr>
+              <w:t>transacNote</w:t>
+            </w:r>
+            <w:proofErr w:type="spellEnd"/>
+          </w:p>
+        </w:tc>
+        <w:tc>
+          <w:tcPr>
+            <w:tcW w:w="2417" w:type="dxa"/>
+            <w:noWrap/>
+          </w:tcPr>
+          <w:p>
+            <w:pPr>
+              <w:cnfStyle w:val="000000100000" w:firstRow="0" w:lastRow="0" w:firstColumn="0" w:lastColumn="0" w:oddVBand="0" w:evenVBand="0" w:oddHBand="1" w:evenHBand="0" w:firstRowFirstColumn="0" w:firstRowLastColumn="0" w:lastRowFirstColumn="0" w:lastRowLastColumn="0"/>
+              <w:rPr>
+                <w:rFonts w:ascii="Calibri" w:eastAsia="Times New Roman" w:hAnsi="Calibri" w:cs="Calibri"/>
+                <w:color w:val="000000"/>
+              </w:rPr>
+            </w:pPr>
+            <w:r>
+              <w:rPr>
+                <w:rFonts w:ascii="Calibri" w:eastAsia="Times New Roman" w:hAnsi="Calibri" w:cs="Calibri"/>
+                <w:color w:val="000000"/>
+              </w:rPr>
+              <w:t>PCDATA</w:t>
+            </w:r>
+          </w:p>
+        </w:tc>
+        <w:tc>
+          <w:tcPr>
+            <w:tcW w:w="1572" w:type="dxa"/>
+          </w:tcPr>
+          <w:p>
+            <w:pPr>
+              <w:pStyle w:val="ListParagraph"/>
+              <w:numPr>
+                <w:ilvl w:val="0"/>
+                <w:numId w:val="5"/>
+              </w:numPr>
+              <w:ind w:left="166" w:hanging="166"/>
+              <w:cnfStyle w:val="000000100000" w:firstRow="0" w:lastRow="0" w:firstColumn="0" w:lastColumn="0" w:oddVBand="0" w:evenVBand="0" w:oddHBand="1" w:evenHBand="0" w:firstRowFirstColumn="0" w:firstRowLastColumn="0" w:lastRowFirstColumn="0" w:lastRowLastColumn="0"/>
+              <w:rPr>
+                <w:rFonts w:ascii="Calibri" w:eastAsia="Times New Roman" w:hAnsi="Calibri" w:cs="Calibri"/>
+                <w:color w:val="000000"/>
+              </w:rPr>
+            </w:pPr>
             <w:proofErr w:type="spellStart"/>
             <w:r>
               <w:rPr>
@@ -1522,6 +1626,156 @@
             </w:r>
             <w:proofErr w:type="spellEnd"/>
           </w:p>
+          <w:p>
+            <w:pPr>
+              <w:pStyle w:val="ListParagraph"/>
+              <w:numPr>
+                <w:ilvl w:val="0"/>
+                <w:numId w:val="5"/>
+              </w:numPr>
+              <w:ind w:left="166" w:hanging="166"/>
+              <w:cnfStyle w:val="000000100000" w:firstRow="0" w:lastRow="0" w:firstColumn="0" w:lastColumn="0" w:oddVBand="0" w:evenVBand="0" w:oddHBand="1" w:evenHBand="0" w:firstRowFirstColumn="0" w:firstRowLastColumn="0" w:lastRowFirstColumn="0" w:lastRowLastColumn="0"/>
+              <w:rPr>
+                <w:rFonts w:ascii="Calibri" w:eastAsia="Times New Roman" w:hAnsi="Calibri" w:cs="Calibri"/>
+                <w:color w:val="000000"/>
+              </w:rPr>
+            </w:pPr>
+            <w:proofErr w:type="spellStart"/>
+            <w:r>
+              <w:rPr>
+                <w:rFonts w:ascii="Calibri" w:eastAsia="Times New Roman" w:hAnsi="Calibri" w:cs="Calibri"/>
+                <w:color w:val="000000"/>
+              </w:rPr>
+              <w:t>langSec</w:t>
+            </w:r>
+            <w:proofErr w:type="spellEnd"/>
+          </w:p>
+          <w:p>
+            <w:pPr>
+              <w:pStyle w:val="ListParagraph"/>
+              <w:numPr>
+                <w:ilvl w:val="0"/>
+                <w:numId w:val="5"/>
+              </w:numPr>
+              <w:ind w:left="166" w:hanging="166"/>
+              <w:cnfStyle w:val="000000100000" w:firstRow="0" w:lastRow="0" w:firstColumn="0" w:lastColumn="0" w:oddVBand="0" w:evenVBand="0" w:oddHBand="1" w:evenHBand="0" w:firstRowFirstColumn="0" w:firstRowLastColumn="0" w:lastRowFirstColumn="0" w:lastRowLastColumn="0"/>
+              <w:rPr>
+                <w:rFonts w:ascii="Calibri" w:eastAsia="Times New Roman" w:hAnsi="Calibri" w:cs="Calibri"/>
+                <w:color w:val="000000"/>
+              </w:rPr>
+            </w:pPr>
+            <w:proofErr w:type="spellStart"/>
+            <w:r>
+              <w:rPr>
+                <w:rFonts w:ascii="Calibri" w:eastAsia="Times New Roman" w:hAnsi="Calibri" w:cs="Calibri"/>
+                <w:color w:val="000000"/>
+              </w:rPr>
+              <w:t>termSec</w:t>
+            </w:r>
+            <w:proofErr w:type="spellEnd"/>
+          </w:p>
+        </w:tc>
+      </w:tr>
+      <w:tr>
+        <w:trPr>
+          <w:trHeight w:val="292"/>
+        </w:trPr>
+        <w:tc>
+          <w:tcPr>
+            <w:cnfStyle w:val="001000000000" w:firstRow="0" w:lastRow="0" w:firstColumn="1" w:lastColumn="0" w:oddVBand="0" w:evenVBand="0" w:oddHBand="0" w:evenHBand="0" w:firstRowFirstColumn="0" w:firstRowLastColumn="0" w:lastRowFirstColumn="0" w:lastRowLastColumn="0"/>
+            <w:tcW w:w="2387" w:type="dxa"/>
+            <w:noWrap/>
+            <w:hideMark/>
+          </w:tcPr>
+          <w:p>
+            <w:pPr>
+              <w:rPr>
+                <w:rFonts w:ascii="Calibri" w:eastAsia="Times New Roman" w:hAnsi="Calibri" w:cs="Calibri"/>
+                <w:color w:val="000000"/>
+              </w:rPr>
+            </w:pPr>
+            <w:r>
+              <w:rPr>
+                <w:rFonts w:ascii="Calibri" w:eastAsia="Times New Roman" w:hAnsi="Calibri" w:cs="Calibri"/>
+                <w:color w:val="000000"/>
+              </w:rPr>
+              <w:t>source</w:t>
+            </w:r>
+          </w:p>
+        </w:tc>
+        <w:tc>
+          <w:tcPr>
+            <w:tcW w:w="4071" w:type="dxa"/>
+            <w:noWrap/>
+            <w:hideMark/>
+          </w:tcPr>
+          <w:p>
+            <w:pPr>
+              <w:cnfStyle w:val="000000000000" w:firstRow="0" w:lastRow="0" w:firstColumn="0" w:lastColumn="0" w:oddVBand="0" w:evenVBand="0" w:oddHBand="0" w:evenHBand="0" w:firstRowFirstColumn="0" w:firstRowLastColumn="0" w:lastRowFirstColumn="0" w:lastRowLastColumn="0"/>
+              <w:rPr>
+                <w:rFonts w:ascii="Calibri" w:eastAsia="Times New Roman" w:hAnsi="Calibri" w:cs="Calibri"/>
+                <w:color w:val="000000"/>
+              </w:rPr>
+            </w:pPr>
+            <w:r>
+              <w:rPr>
+                <w:rFonts w:ascii="Calibri" w:eastAsia="Times New Roman" w:hAnsi="Calibri" w:cs="Calibri"/>
+                <w:color w:val="000000"/>
+              </w:rPr>
+              <w:t>http://www.datcatinfo.net/datcat/DC-471</w:t>
+            </w:r>
+          </w:p>
+        </w:tc>
+        <w:tc>
+          <w:tcPr>
+            <w:tcW w:w="1465" w:type="dxa"/>
+            <w:noWrap/>
+            <w:hideMark/>
+          </w:tcPr>
+          <w:p>
+            <w:pPr>
+              <w:cnfStyle w:val="000000000000" w:firstRow="0" w:lastRow="0" w:firstColumn="0" w:lastColumn="0" w:oddVBand="0" w:evenVBand="0" w:oddHBand="0" w:evenHBand="0" w:firstRowFirstColumn="0" w:firstRowLastColumn="0" w:lastRowFirstColumn="0" w:lastRowLastColumn="0"/>
+              <w:rPr>
+                <w:rFonts w:ascii="Calibri" w:eastAsia="Times New Roman" w:hAnsi="Calibri" w:cs="Calibri"/>
+                <w:color w:val="000000"/>
+              </w:rPr>
+            </w:pPr>
+            <w:r>
+              <w:rPr>
+                <w:rFonts w:ascii="Calibri" w:eastAsia="Times New Roman" w:hAnsi="Calibri" w:cs="Calibri"/>
+                <w:color w:val="000000"/>
+              </w:rPr>
+              <w:t>admin</w:t>
+            </w:r>
+          </w:p>
+        </w:tc>
+        <w:tc>
+          <w:tcPr>
+            <w:tcW w:w="2417" w:type="dxa"/>
+            <w:noWrap/>
+            <w:hideMark/>
+          </w:tcPr>
+          <w:p>
+            <w:pPr>
+              <w:cnfStyle w:val="000000000000" w:firstRow="0" w:lastRow="0" w:firstColumn="0" w:lastColumn="0" w:oddVBand="0" w:evenVBand="0" w:oddHBand="0" w:evenHBand="0" w:firstRowFirstColumn="0" w:firstRowLastColumn="0" w:lastRowFirstColumn="0" w:lastRowLastColumn="0"/>
+              <w:rPr>
+                <w:rFonts w:ascii="Calibri" w:eastAsia="Times New Roman" w:hAnsi="Calibri" w:cs="Calibri"/>
+                <w:color w:val="000000"/>
+              </w:rPr>
+            </w:pPr>
+            <w:r>
+              <w:rPr>
+                <w:rFonts w:ascii="Calibri" w:eastAsia="Times New Roman" w:hAnsi="Calibri" w:cs="Calibri"/>
+                <w:color w:val="000000"/>
+              </w:rPr>
+              <w:t>PCDATA</w:t>
+            </w:r>
+          </w:p>
+        </w:tc>
+        <w:tc>
+          <w:tcPr>
+            <w:tcW w:w="1572" w:type="dxa"/>
+          </w:tcPr>
           <w:p>
             <w:pPr>
               <w:pStyle w:val="ListParagraph"/>
@@ -1542,7 +1796,7 @@
                 <w:rFonts w:ascii="Calibri" w:eastAsia="Times New Roman" w:hAnsi="Calibri" w:cs="Calibri"/>
                 <w:color w:val="000000"/>
               </w:rPr>
-              <w:t>langSec</w:t>
+              <w:t>conceptEntry</w:t>
             </w:r>
             <w:proofErr w:type="spellEnd"/>
           </w:p>
@@ -1566,6 +1820,30 @@
                 <w:rFonts w:ascii="Calibri" w:eastAsia="Times New Roman" w:hAnsi="Calibri" w:cs="Calibri"/>
                 <w:color w:val="000000"/>
               </w:rPr>
+              <w:t>langSec</w:t>
+            </w:r>
+            <w:proofErr w:type="spellEnd"/>
+          </w:p>
+          <w:p>
+            <w:pPr>
+              <w:pStyle w:val="ListParagraph"/>
+              <w:numPr>
+                <w:ilvl w:val="0"/>
+                <w:numId w:val="5"/>
+              </w:numPr>
+              <w:ind w:left="166" w:hanging="166"/>
+              <w:cnfStyle w:val="000000000000" w:firstRow="0" w:lastRow="0" w:firstColumn="0" w:lastColumn="0" w:oddVBand="0" w:evenVBand="0" w:oddHBand="0" w:evenHBand="0" w:firstRowFirstColumn="0" w:firstRowLastColumn="0" w:lastRowFirstColumn="0" w:lastRowLastColumn="0"/>
+              <w:rPr>
+                <w:rFonts w:ascii="Calibri" w:eastAsia="Times New Roman" w:hAnsi="Calibri" w:cs="Calibri"/>
+                <w:color w:val="000000"/>
+              </w:rPr>
+            </w:pPr>
+            <w:proofErr w:type="spellStart"/>
+            <w:r>
+              <w:rPr>
+                <w:rFonts w:ascii="Calibri" w:eastAsia="Times New Roman" w:hAnsi="Calibri" w:cs="Calibri"/>
+                <w:color w:val="000000"/>
+              </w:rPr>
               <w:t>termSec</w:t>
             </w:r>
             <w:proofErr w:type="spellEnd"/>
@@ -1582,180 +1860,6 @@
             <w:cnfStyle w:val="001000000000" w:firstRow="0" w:lastRow="0" w:firstColumn="1" w:lastColumn="0" w:oddVBand="0" w:evenVBand="0" w:oddHBand="0" w:evenHBand="0" w:firstRowFirstColumn="0" w:firstRowLastColumn="0" w:lastRowFirstColumn="0" w:lastRowLastColumn="0"/>
             <w:tcW w:w="2387" w:type="dxa"/>
             <w:noWrap/>
-            <w:hideMark/>
-          </w:tcPr>
-          <w:p>
-            <w:pPr>
-              <w:rPr>
-                <w:rFonts w:ascii="Calibri" w:eastAsia="Times New Roman" w:hAnsi="Calibri" w:cs="Calibri"/>
-                <w:color w:val="000000"/>
-              </w:rPr>
-            </w:pPr>
-            <w:r>
-              <w:rPr>
-                <w:rFonts w:ascii="Calibri" w:eastAsia="Times New Roman" w:hAnsi="Calibri" w:cs="Calibri"/>
-                <w:color w:val="000000"/>
-              </w:rPr>
-              <w:t>source</w:t>
-            </w:r>
-          </w:p>
-        </w:tc>
-        <w:tc>
-          <w:tcPr>
-            <w:tcW w:w="4071" w:type="dxa"/>
-            <w:noWrap/>
-            <w:hideMark/>
-          </w:tcPr>
-          <w:p>
-            <w:pPr>
-              <w:cnfStyle w:val="000000100000" w:firstRow="0" w:lastRow="0" w:firstColumn="0" w:lastColumn="0" w:oddVBand="0" w:evenVBand="0" w:oddHBand="1" w:evenHBand="0" w:firstRowFirstColumn="0" w:firstRowLastColumn="0" w:lastRowFirstColumn="0" w:lastRowLastColumn="0"/>
-              <w:rPr>
-                <w:rFonts w:ascii="Calibri" w:eastAsia="Times New Roman" w:hAnsi="Calibri" w:cs="Calibri"/>
-                <w:color w:val="000000"/>
-              </w:rPr>
-            </w:pPr>
-            <w:r>
-              <w:rPr>
-                <w:rFonts w:ascii="Calibri" w:eastAsia="Times New Roman" w:hAnsi="Calibri" w:cs="Calibri"/>
-                <w:color w:val="000000"/>
-              </w:rPr>
-              <w:t>http://www.datcatinfo.net/datcat/DC-471</w:t>
-            </w:r>
-          </w:p>
-        </w:tc>
-        <w:tc>
-          <w:tcPr>
-            <w:tcW w:w="1465" w:type="dxa"/>
-            <w:noWrap/>
-            <w:hideMark/>
-          </w:tcPr>
-          <w:p>
-            <w:pPr>
-              <w:cnfStyle w:val="000000100000" w:firstRow="0" w:lastRow="0" w:firstColumn="0" w:lastColumn="0" w:oddVBand="0" w:evenVBand="0" w:oddHBand="1" w:evenHBand="0" w:firstRowFirstColumn="0" w:firstRowLastColumn="0" w:lastRowFirstColumn="0" w:lastRowLastColumn="0"/>
-              <w:rPr>
-                <w:rFonts w:ascii="Calibri" w:eastAsia="Times New Roman" w:hAnsi="Calibri" w:cs="Calibri"/>
-                <w:color w:val="000000"/>
-              </w:rPr>
-            </w:pPr>
-            <w:r>
-              <w:rPr>
-                <w:rFonts w:ascii="Calibri" w:eastAsia="Times New Roman" w:hAnsi="Calibri" w:cs="Calibri"/>
-                <w:color w:val="000000"/>
-              </w:rPr>
-              <w:t>admin</w:t>
-            </w:r>
-          </w:p>
-        </w:tc>
-        <w:tc>
-          <w:tcPr>
-            <w:tcW w:w="2417" w:type="dxa"/>
-            <w:noWrap/>
-            <w:hideMark/>
-          </w:tcPr>
-          <w:p>
-            <w:pPr>
-              <w:cnfStyle w:val="000000100000" w:firstRow="0" w:lastRow="0" w:firstColumn="0" w:lastColumn="0" w:oddVBand="0" w:evenVBand="0" w:oddHBand="1" w:evenHBand="0" w:firstRowFirstColumn="0" w:firstRowLastColumn="0" w:lastRowFirstColumn="0" w:lastRowLastColumn="0"/>
-              <w:rPr>
-                <w:rFonts w:ascii="Calibri" w:eastAsia="Times New Roman" w:hAnsi="Calibri" w:cs="Calibri"/>
-                <w:color w:val="000000"/>
-              </w:rPr>
-            </w:pPr>
-            <w:r>
-              <w:rPr>
-                <w:rFonts w:ascii="Calibri" w:eastAsia="Times New Roman" w:hAnsi="Calibri" w:cs="Calibri"/>
-                <w:color w:val="000000"/>
-              </w:rPr>
-              <w:t>PCDATA</w:t>
-            </w:r>
-          </w:p>
-        </w:tc>
-        <w:tc>
-          <w:tcPr>
-            <w:tcW w:w="1572" w:type="dxa"/>
-          </w:tcPr>
-          <w:p>
-            <w:pPr>
-              <w:pStyle w:val="ListParagraph"/>
-              <w:numPr>
-                <w:ilvl w:val="0"/>
-                <w:numId w:val="5"/>
-              </w:numPr>
-              <w:ind w:left="166" w:hanging="166"/>
-              <w:cnfStyle w:val="000000100000" w:firstRow="0" w:lastRow="0" w:firstColumn="0" w:lastColumn="0" w:oddVBand="0" w:evenVBand="0" w:oddHBand="1" w:evenHBand="0" w:firstRowFirstColumn="0" w:firstRowLastColumn="0" w:lastRowFirstColumn="0" w:lastRowLastColumn="0"/>
-              <w:rPr>
-                <w:rFonts w:ascii="Calibri" w:eastAsia="Times New Roman" w:hAnsi="Calibri" w:cs="Calibri"/>
-                <w:color w:val="000000"/>
-              </w:rPr>
-            </w:pPr>
-            <w:proofErr w:type="spellStart"/>
-            <w:r>
-              <w:rPr>
-                <w:rFonts w:ascii="Calibri" w:eastAsia="Times New Roman" w:hAnsi="Calibri" w:cs="Calibri"/>
-                <w:color w:val="000000"/>
-              </w:rPr>
-              <w:t>conceptEntry</w:t>
-            </w:r>
-            <w:proofErr w:type="spellEnd"/>
-          </w:p>
-          <w:p>
-            <w:pPr>
-              <w:pStyle w:val="ListParagraph"/>
-              <w:numPr>
-                <w:ilvl w:val="0"/>
-                <w:numId w:val="5"/>
-              </w:numPr>
-              <w:ind w:left="166" w:hanging="166"/>
-              <w:cnfStyle w:val="000000100000" w:firstRow="0" w:lastRow="0" w:firstColumn="0" w:lastColumn="0" w:oddVBand="0" w:evenVBand="0" w:oddHBand="1" w:evenHBand="0" w:firstRowFirstColumn="0" w:firstRowLastColumn="0" w:lastRowFirstColumn="0" w:lastRowLastColumn="0"/>
-              <w:rPr>
-                <w:rFonts w:ascii="Calibri" w:eastAsia="Times New Roman" w:hAnsi="Calibri" w:cs="Calibri"/>
-                <w:color w:val="000000"/>
-              </w:rPr>
-            </w:pPr>
-            <w:proofErr w:type="spellStart"/>
-            <w:r>
-              <w:rPr>
-                <w:rFonts w:ascii="Calibri" w:eastAsia="Times New Roman" w:hAnsi="Calibri" w:cs="Calibri"/>
-                <w:color w:val="000000"/>
-              </w:rPr>
-              <w:t>langSec</w:t>
-            </w:r>
-            <w:proofErr w:type="spellEnd"/>
-          </w:p>
-          <w:p>
-            <w:pPr>
-              <w:pStyle w:val="ListParagraph"/>
-              <w:numPr>
-                <w:ilvl w:val="0"/>
-                <w:numId w:val="5"/>
-              </w:numPr>
-              <w:ind w:left="166" w:hanging="166"/>
-              <w:cnfStyle w:val="000000100000" w:firstRow="0" w:lastRow="0" w:firstColumn="0" w:lastColumn="0" w:oddVBand="0" w:evenVBand="0" w:oddHBand="1" w:evenHBand="0" w:firstRowFirstColumn="0" w:firstRowLastColumn="0" w:lastRowFirstColumn="0" w:lastRowLastColumn="0"/>
-              <w:rPr>
-                <w:rFonts w:ascii="Calibri" w:eastAsia="Times New Roman" w:hAnsi="Calibri" w:cs="Calibri"/>
-                <w:color w:val="000000"/>
-              </w:rPr>
-            </w:pPr>
-            <w:proofErr w:type="spellStart"/>
-            <w:r>
-              <w:rPr>
-                <w:rFonts w:ascii="Calibri" w:eastAsia="Times New Roman" w:hAnsi="Calibri" w:cs="Calibri"/>
-                <w:color w:val="000000"/>
-              </w:rPr>
-              <w:t>termSec</w:t>
-            </w:r>
-            <w:proofErr w:type="spellEnd"/>
-          </w:p>
-        </w:tc>
-      </w:tr>
-      <w:tr>
-        <w:trPr>
-          <w:trHeight w:val="292"/>
-        </w:trPr>
-        <w:tc>
-          <w:tcPr>
-            <w:cnfStyle w:val="001000000000" w:firstRow="0" w:lastRow="0" w:firstColumn="1" w:lastColumn="0" w:oddVBand="0" w:evenVBand="0" w:oddHBand="0" w:evenHBand="0" w:firstRowFirstColumn="0" w:firstRowLastColumn="0" w:lastRowFirstColumn="0" w:lastRowLastColumn="0"/>
-            <w:tcW w:w="2387" w:type="dxa"/>
-            <w:noWrap/>
           </w:tcPr>
           <w:p>
             <w:pPr>
@@ -1784,7 +1888,7 @@
           </w:tcPr>
           <w:p>
             <w:pPr>
-              <w:cnfStyle w:val="000000000000" w:firstRow="0" w:lastRow="0" w:firstColumn="0" w:lastColumn="0" w:oddVBand="0" w:evenVBand="0" w:oddHBand="0" w:evenHBand="0" w:firstRowFirstColumn="0" w:firstRowLastColumn="0" w:lastRowFirstColumn="0" w:lastRowLastColumn="0"/>
+              <w:cnfStyle w:val="000000100000" w:firstRow="0" w:lastRow="0" w:firstColumn="0" w:lastColumn="0" w:oddVBand="0" w:evenVBand="0" w:oddHBand="1" w:evenHBand="0" w:firstRowFirstColumn="0" w:firstRowLastColumn="0" w:lastRowFirstColumn="0" w:lastRowLastColumn="0"/>
               <w:rPr>
                 <w:rFonts w:ascii="Calibri" w:eastAsia="Times New Roman" w:hAnsi="Calibri" w:cs="Calibri"/>
                 <w:color w:val="000000"/>
@@ -1806,7 +1910,7 @@
           </w:tcPr>
           <w:p>
             <w:pPr>
-              <w:cnfStyle w:val="000000000000" w:firstRow="0" w:lastRow="0" w:firstColumn="0" w:lastColumn="0" w:oddVBand="0" w:evenVBand="0" w:oddHBand="0" w:evenHBand="0" w:firstRowFirstColumn="0" w:firstRowLastColumn="0" w:lastRowFirstColumn="0" w:lastRowLastColumn="0"/>
+              <w:cnfStyle w:val="000000100000" w:firstRow="0" w:lastRow="0" w:firstColumn="0" w:lastColumn="0" w:oddVBand="0" w:evenVBand="0" w:oddHBand="1" w:evenHBand="0" w:firstRowFirstColumn="0" w:firstRowLastColumn="0" w:lastRowFirstColumn="0" w:lastRowLastColumn="0"/>
               <w:rPr>
                 <w:rFonts w:ascii="Calibri" w:eastAsia="Times New Roman" w:hAnsi="Calibri" w:cs="Calibri"/>
                 <w:color w:val="000000"/>
@@ -1840,7 +1944,7 @@
               </w:tabs>
               <w:spacing w:before="100" w:beforeAutospacing="1" w:after="100" w:afterAutospacing="1"/>
               <w:ind w:hanging="720"/>
-              <w:cnfStyle w:val="000000000000" w:firstRow="0" w:lastRow="0" w:firstColumn="0" w:lastColumn="0" w:oddVBand="0" w:evenVBand="0" w:oddHBand="0" w:evenHBand="0" w:firstRowFirstColumn="0" w:firstRowLastColumn="0" w:lastRowFirstColumn="0" w:lastRowLastColumn="0"/>
+              <w:cnfStyle w:val="000000100000" w:firstRow="0" w:lastRow="0" w:firstColumn="0" w:lastColumn="0" w:oddVBand="0" w:evenVBand="0" w:oddHBand="1" w:evenHBand="0" w:firstRowFirstColumn="0" w:firstRowLastColumn="0" w:lastRowFirstColumn="0" w:lastRowLastColumn="0"/>
               <w:rPr>
                 <w:rFonts w:ascii="Times New Roman" w:eastAsia="Times New Roman" w:hAnsi="Times New Roman" w:cs="Times New Roman"/>
                 <w:sz w:val="24"/>
@@ -1870,7 +1974,7 @@
               </w:tabs>
               <w:spacing w:before="100" w:beforeAutospacing="1" w:after="100" w:afterAutospacing="1"/>
               <w:ind w:hanging="720"/>
-              <w:cnfStyle w:val="000000000000" w:firstRow="0" w:lastRow="0" w:firstColumn="0" w:lastColumn="0" w:oddVBand="0" w:evenVBand="0" w:oddHBand="0" w:evenHBand="0" w:firstRowFirstColumn="0" w:firstRowLastColumn="0" w:lastRowFirstColumn="0" w:lastRowLastColumn="0"/>
+              <w:cnfStyle w:val="000000100000" w:firstRow="0" w:lastRow="0" w:firstColumn="0" w:lastColumn="0" w:oddVBand="0" w:evenVBand="0" w:oddHBand="1" w:evenHBand="0" w:firstRowFirstColumn="0" w:firstRowLastColumn="0" w:lastRowFirstColumn="0" w:lastRowLastColumn="0"/>
               <w:rPr>
                 <w:rFonts w:ascii="Times New Roman" w:eastAsia="Times New Roman" w:hAnsi="Times New Roman" w:cs="Times New Roman"/>
                 <w:sz w:val="24"/>
@@ -1900,7 +2004,7 @@
               </w:tabs>
               <w:spacing w:before="100" w:beforeAutospacing="1" w:after="100" w:afterAutospacing="1"/>
               <w:ind w:hanging="720"/>
-              <w:cnfStyle w:val="000000000000" w:firstRow="0" w:lastRow="0" w:firstColumn="0" w:lastColumn="0" w:oddVBand="0" w:evenVBand="0" w:oddHBand="0" w:evenHBand="0" w:firstRowFirstColumn="0" w:firstRowLastColumn="0" w:lastRowFirstColumn="0" w:lastRowLastColumn="0"/>
+              <w:cnfStyle w:val="000000100000" w:firstRow="0" w:lastRow="0" w:firstColumn="0" w:lastColumn="0" w:oddVBand="0" w:evenVBand="0" w:oddHBand="1" w:evenHBand="0" w:firstRowFirstColumn="0" w:firstRowLastColumn="0" w:lastRowFirstColumn="0" w:lastRowLastColumn="0"/>
               <w:rPr>
                 <w:rFonts w:ascii="Times New Roman" w:eastAsia="Times New Roman" w:hAnsi="Times New Roman" w:cs="Times New Roman"/>
                 <w:sz w:val="24"/>
@@ -1930,7 +2034,7 @@
               </w:tabs>
               <w:spacing w:before="100" w:beforeAutospacing="1" w:after="100" w:afterAutospacing="1"/>
               <w:ind w:hanging="720"/>
-              <w:cnfStyle w:val="000000000000" w:firstRow="0" w:lastRow="0" w:firstColumn="0" w:lastColumn="0" w:oddVBand="0" w:evenVBand="0" w:oddHBand="0" w:evenHBand="0" w:firstRowFirstColumn="0" w:firstRowLastColumn="0" w:lastRowFirstColumn="0" w:lastRowLastColumn="0"/>
+              <w:cnfStyle w:val="000000100000" w:firstRow="0" w:lastRow="0" w:firstColumn="0" w:lastColumn="0" w:oddVBand="0" w:evenVBand="0" w:oddHBand="1" w:evenHBand="0" w:firstRowFirstColumn="0" w:firstRowLastColumn="0" w:lastRowFirstColumn="0" w:lastRowLastColumn="0"/>
               <w:rPr>
                 <w:rFonts w:ascii="Times New Roman" w:eastAsia="Times New Roman" w:hAnsi="Times New Roman" w:cs="Times New Roman"/>
                 <w:sz w:val="24"/>
@@ -1960,7 +2064,7 @@
               </w:tabs>
               <w:spacing w:before="100" w:beforeAutospacing="1" w:after="100" w:afterAutospacing="1"/>
               <w:ind w:hanging="720"/>
-              <w:cnfStyle w:val="000000000000" w:firstRow="0" w:lastRow="0" w:firstColumn="0" w:lastColumn="0" w:oddVBand="0" w:evenVBand="0" w:oddHBand="0" w:evenHBand="0" w:firstRowFirstColumn="0" w:firstRowLastColumn="0" w:lastRowFirstColumn="0" w:lastRowLastColumn="0"/>
+              <w:cnfStyle w:val="000000100000" w:firstRow="0" w:lastRow="0" w:firstColumn="0" w:lastColumn="0" w:oddVBand="0" w:evenVBand="0" w:oddHBand="1" w:evenHBand="0" w:firstRowFirstColumn="0" w:firstRowLastColumn="0" w:lastRowFirstColumn="0" w:lastRowLastColumn="0"/>
               <w:rPr>
                 <w:rFonts w:ascii="Times New Roman" w:eastAsia="Times New Roman" w:hAnsi="Times New Roman" w:cs="Times New Roman"/>
                 <w:sz w:val="24"/>
@@ -1990,7 +2094,7 @@
               </w:tabs>
               <w:spacing w:before="100" w:beforeAutospacing="1" w:after="100" w:afterAutospacing="1"/>
               <w:ind w:hanging="720"/>
-              <w:cnfStyle w:val="000000000000" w:firstRow="0" w:lastRow="0" w:firstColumn="0" w:lastColumn="0" w:oddVBand="0" w:evenVBand="0" w:oddHBand="0" w:evenHBand="0" w:firstRowFirstColumn="0" w:firstRowLastColumn="0" w:lastRowFirstColumn="0" w:lastRowLastColumn="0"/>
+              <w:cnfStyle w:val="000000100000" w:firstRow="0" w:lastRow="0" w:firstColumn="0" w:lastColumn="0" w:oddVBand="0" w:evenVBand="0" w:oddHBand="1" w:evenHBand="0" w:firstRowFirstColumn="0" w:firstRowLastColumn="0" w:lastRowFirstColumn="0" w:lastRowLastColumn="0"/>
               <w:rPr>
                 <w:rFonts w:ascii="Times New Roman" w:eastAsia="Times New Roman" w:hAnsi="Times New Roman" w:cs="Times New Roman"/>
                 <w:sz w:val="24"/>
@@ -2020,7 +2124,7 @@
               </w:tabs>
               <w:spacing w:before="100" w:beforeAutospacing="1" w:after="100" w:afterAutospacing="1"/>
               <w:ind w:hanging="720"/>
-              <w:cnfStyle w:val="000000000000" w:firstRow="0" w:lastRow="0" w:firstColumn="0" w:lastColumn="0" w:oddVBand="0" w:evenVBand="0" w:oddHBand="0" w:evenHBand="0" w:firstRowFirstColumn="0" w:firstRowLastColumn="0" w:lastRowFirstColumn="0" w:lastRowLastColumn="0"/>
+              <w:cnfStyle w:val="000000100000" w:firstRow="0" w:lastRow="0" w:firstColumn="0" w:lastColumn="0" w:oddVBand="0" w:evenVBand="0" w:oddHBand="1" w:evenHBand="0" w:firstRowFirstColumn="0" w:firstRowLastColumn="0" w:lastRowFirstColumn="0" w:lastRowLastColumn="0"/>
               <w:rPr>
                 <w:rFonts w:ascii="Times New Roman" w:eastAsia="Times New Roman" w:hAnsi="Times New Roman" w:cs="Times New Roman"/>
                 <w:sz w:val="24"/>
@@ -2050,7 +2154,7 @@
               </w:tabs>
               <w:spacing w:before="100" w:beforeAutospacing="1" w:after="100" w:afterAutospacing="1"/>
               <w:ind w:hanging="720"/>
-              <w:cnfStyle w:val="000000000000" w:firstRow="0" w:lastRow="0" w:firstColumn="0" w:lastColumn="0" w:oddVBand="0" w:evenVBand="0" w:oddHBand="0" w:evenHBand="0" w:firstRowFirstColumn="0" w:firstRowLastColumn="0" w:lastRowFirstColumn="0" w:lastRowLastColumn="0"/>
+              <w:cnfStyle w:val="000000100000" w:firstRow="0" w:lastRow="0" w:firstColumn="0" w:lastColumn="0" w:oddVBand="0" w:evenVBand="0" w:oddHBand="1" w:evenHBand="0" w:firstRowFirstColumn="0" w:firstRowLastColumn="0" w:lastRowFirstColumn="0" w:lastRowLastColumn="0"/>
               <w:rPr>
                 <w:rFonts w:ascii="Times New Roman" w:eastAsia="Times New Roman" w:hAnsi="Times New Roman" w:cs="Times New Roman"/>
                 <w:sz w:val="24"/>
@@ -2080,7 +2184,7 @@
               </w:tabs>
               <w:spacing w:before="100" w:beforeAutospacing="1" w:after="100" w:afterAutospacing="1"/>
               <w:ind w:hanging="720"/>
-              <w:cnfStyle w:val="000000000000" w:firstRow="0" w:lastRow="0" w:firstColumn="0" w:lastColumn="0" w:oddVBand="0" w:evenVBand="0" w:oddHBand="0" w:evenHBand="0" w:firstRowFirstColumn="0" w:firstRowLastColumn="0" w:lastRowFirstColumn="0" w:lastRowLastColumn="0"/>
+              <w:cnfStyle w:val="000000100000" w:firstRow="0" w:lastRow="0" w:firstColumn="0" w:lastColumn="0" w:oddVBand="0" w:evenVBand="0" w:oddHBand="1" w:evenHBand="0" w:firstRowFirstColumn="0" w:firstRowLastColumn="0" w:lastRowFirstColumn="0" w:lastRowLastColumn="0"/>
               <w:rPr>
                 <w:rFonts w:ascii="Times New Roman" w:eastAsia="Times New Roman" w:hAnsi="Times New Roman" w:cs="Times New Roman"/>
                 <w:sz w:val="24"/>
@@ -2111,7 +2215,7 @@
               </w:tabs>
               <w:spacing w:before="100" w:beforeAutospacing="1" w:after="100" w:afterAutospacing="1"/>
               <w:ind w:hanging="720"/>
-              <w:cnfStyle w:val="000000000000" w:firstRow="0" w:lastRow="0" w:firstColumn="0" w:lastColumn="0" w:oddVBand="0" w:evenVBand="0" w:oddHBand="0" w:evenHBand="0" w:firstRowFirstColumn="0" w:firstRowLastColumn="0" w:lastRowFirstColumn="0" w:lastRowLastColumn="0"/>
+              <w:cnfStyle w:val="000000100000" w:firstRow="0" w:lastRow="0" w:firstColumn="0" w:lastColumn="0" w:oddVBand="0" w:evenVBand="0" w:oddHBand="1" w:evenHBand="0" w:firstRowFirstColumn="0" w:firstRowLastColumn="0" w:lastRowFirstColumn="0" w:lastRowLastColumn="0"/>
               <w:rPr>
                 <w:rFonts w:ascii="Times New Roman" w:eastAsia="Times New Roman" w:hAnsi="Times New Roman" w:cs="Times New Roman"/>
                 <w:sz w:val="24"/>
@@ -2141,7 +2245,7 @@
               </w:tabs>
               <w:spacing w:before="100" w:beforeAutospacing="1" w:after="100" w:afterAutospacing="1"/>
               <w:ind w:hanging="720"/>
-              <w:cnfStyle w:val="000000000000" w:firstRow="0" w:lastRow="0" w:firstColumn="0" w:lastColumn="0" w:oddVBand="0" w:evenVBand="0" w:oddHBand="0" w:evenHBand="0" w:firstRowFirstColumn="0" w:firstRowLastColumn="0" w:lastRowFirstColumn="0" w:lastRowLastColumn="0"/>
+              <w:cnfStyle w:val="000000100000" w:firstRow="0" w:lastRow="0" w:firstColumn="0" w:lastColumn="0" w:oddVBand="0" w:evenVBand="0" w:oddHBand="1" w:evenHBand="0" w:firstRowFirstColumn="0" w:firstRowLastColumn="0" w:lastRowFirstColumn="0" w:lastRowLastColumn="0"/>
               <w:rPr>
                 <w:rFonts w:ascii="Times New Roman" w:eastAsia="Times New Roman" w:hAnsi="Times New Roman" w:cs="Times New Roman"/>
                 <w:sz w:val="24"/>
@@ -2171,7 +2275,7 @@
               </w:tabs>
               <w:spacing w:before="100" w:beforeAutospacing="1" w:after="100" w:afterAutospacing="1"/>
               <w:ind w:hanging="720"/>
-              <w:cnfStyle w:val="000000000000" w:firstRow="0" w:lastRow="0" w:firstColumn="0" w:lastColumn="0" w:oddVBand="0" w:evenVBand="0" w:oddHBand="0" w:evenHBand="0" w:firstRowFirstColumn="0" w:firstRowLastColumn="0" w:lastRowFirstColumn="0" w:lastRowLastColumn="0"/>
+              <w:cnfStyle w:val="000000100000" w:firstRow="0" w:lastRow="0" w:firstColumn="0" w:lastColumn="0" w:oddVBand="0" w:evenVBand="0" w:oddHBand="1" w:evenHBand="0" w:firstRowFirstColumn="0" w:firstRowLastColumn="0" w:lastRowFirstColumn="0" w:lastRowLastColumn="0"/>
               <w:rPr>
                 <w:rFonts w:ascii="Times New Roman" w:eastAsia="Times New Roman" w:hAnsi="Times New Roman" w:cs="Times New Roman"/>
                 <w:sz w:val="24"/>
@@ -2199,7 +2303,7 @@
               </w:tabs>
               <w:spacing w:before="100" w:beforeAutospacing="1" w:after="100" w:afterAutospacing="1"/>
               <w:ind w:hanging="720"/>
-              <w:cnfStyle w:val="000000000000" w:firstRow="0" w:lastRow="0" w:firstColumn="0" w:lastColumn="0" w:oddVBand="0" w:evenVBand="0" w:oddHBand="0" w:evenHBand="0" w:firstRowFirstColumn="0" w:firstRowLastColumn="0" w:lastRowFirstColumn="0" w:lastRowLastColumn="0"/>
+              <w:cnfStyle w:val="000000100000" w:firstRow="0" w:lastRow="0" w:firstColumn="0" w:lastColumn="0" w:oddVBand="0" w:evenVBand="0" w:oddHBand="1" w:evenHBand="0" w:firstRowFirstColumn="0" w:firstRowLastColumn="0" w:lastRowFirstColumn="0" w:lastRowLastColumn="0"/>
               <w:rPr>
                 <w:rFonts w:ascii="Times New Roman" w:eastAsia="Times New Roman" w:hAnsi="Times New Roman" w:cs="Times New Roman"/>
                 <w:sz w:val="24"/>
@@ -2229,7 +2333,7 @@
               </w:tabs>
               <w:spacing w:before="100" w:beforeAutospacing="1" w:after="100" w:afterAutospacing="1"/>
               <w:ind w:hanging="720"/>
-              <w:cnfStyle w:val="000000000000" w:firstRow="0" w:lastRow="0" w:firstColumn="0" w:lastColumn="0" w:oddVBand="0" w:evenVBand="0" w:oddHBand="0" w:evenHBand="0" w:firstRowFirstColumn="0" w:firstRowLastColumn="0" w:lastRowFirstColumn="0" w:lastRowLastColumn="0"/>
+              <w:cnfStyle w:val="000000100000" w:firstRow="0" w:lastRow="0" w:firstColumn="0" w:lastColumn="0" w:oddVBand="0" w:evenVBand="0" w:oddHBand="1" w:evenHBand="0" w:firstRowFirstColumn="0" w:firstRowLastColumn="0" w:lastRowFirstColumn="0" w:lastRowLastColumn="0"/>
               <w:rPr>
                 <w:rFonts w:ascii="Times New Roman" w:eastAsia="Times New Roman" w:hAnsi="Times New Roman" w:cs="Times New Roman"/>
                 <w:sz w:val="24"/>
@@ -2257,7 +2361,7 @@
               </w:tabs>
               <w:spacing w:before="100" w:beforeAutospacing="1" w:after="100" w:afterAutospacing="1"/>
               <w:ind w:hanging="720"/>
-              <w:cnfStyle w:val="000000000000" w:firstRow="0" w:lastRow="0" w:firstColumn="0" w:lastColumn="0" w:oddVBand="0" w:evenVBand="0" w:oddHBand="0" w:evenHBand="0" w:firstRowFirstColumn="0" w:firstRowLastColumn="0" w:lastRowFirstColumn="0" w:lastRowLastColumn="0"/>
+              <w:cnfStyle w:val="000000100000" w:firstRow="0" w:lastRow="0" w:firstColumn="0" w:lastColumn="0" w:oddVBand="0" w:evenVBand="0" w:oddHBand="1" w:evenHBand="0" w:firstRowFirstColumn="0" w:firstRowLastColumn="0" w:lastRowFirstColumn="0" w:lastRowLastColumn="0"/>
               <w:rPr>
                 <w:rFonts w:ascii="Times New Roman" w:eastAsia="Times New Roman" w:hAnsi="Times New Roman" w:cs="Times New Roman"/>
                 <w:sz w:val="24"/>
@@ -2287,7 +2391,7 @@
               </w:tabs>
               <w:spacing w:before="100" w:beforeAutospacing="1" w:after="100" w:afterAutospacing="1"/>
               <w:ind w:hanging="720"/>
-              <w:cnfStyle w:val="000000000000" w:firstRow="0" w:lastRow="0" w:firstColumn="0" w:lastColumn="0" w:oddVBand="0" w:evenVBand="0" w:oddHBand="0" w:evenHBand="0" w:firstRowFirstColumn="0" w:firstRowLastColumn="0" w:lastRowFirstColumn="0" w:lastRowLastColumn="0"/>
+              <w:cnfStyle w:val="000000100000" w:firstRow="0" w:lastRow="0" w:firstColumn="0" w:lastColumn="0" w:oddVBand="0" w:evenVBand="0" w:oddHBand="1" w:evenHBand="0" w:firstRowFirstColumn="0" w:firstRowLastColumn="0" w:lastRowFirstColumn="0" w:lastRowLastColumn="0"/>
               <w:rPr>
                 <w:rFonts w:ascii="Times New Roman" w:eastAsia="Times New Roman" w:hAnsi="Times New Roman" w:cs="Times New Roman"/>
                 <w:sz w:val="24"/>
@@ -2317,7 +2421,7 @@
               </w:tabs>
               <w:spacing w:before="100" w:beforeAutospacing="1" w:after="100" w:afterAutospacing="1"/>
               <w:ind w:hanging="720"/>
-              <w:cnfStyle w:val="000000000000" w:firstRow="0" w:lastRow="0" w:firstColumn="0" w:lastColumn="0" w:oddVBand="0" w:evenVBand="0" w:oddHBand="0" w:evenHBand="0" w:firstRowFirstColumn="0" w:firstRowLastColumn="0" w:lastRowFirstColumn="0" w:lastRowLastColumn="0"/>
+              <w:cnfStyle w:val="000000100000" w:firstRow="0" w:lastRow="0" w:firstColumn="0" w:lastColumn="0" w:oddVBand="0" w:evenVBand="0" w:oddHBand="1" w:evenHBand="0" w:firstRowFirstColumn="0" w:firstRowLastColumn="0" w:lastRowFirstColumn="0" w:lastRowLastColumn="0"/>
               <w:rPr>
                 <w:rFonts w:ascii="Times New Roman" w:eastAsia="Times New Roman" w:hAnsi="Times New Roman" w:cs="Times New Roman"/>
                 <w:sz w:val="24"/>
@@ -2347,7 +2451,7 @@
               </w:tabs>
               <w:spacing w:before="100" w:beforeAutospacing="1" w:after="100" w:afterAutospacing="1"/>
               <w:ind w:hanging="720"/>
-              <w:cnfStyle w:val="000000000000" w:firstRow="0" w:lastRow="0" w:firstColumn="0" w:lastColumn="0" w:oddVBand="0" w:evenVBand="0" w:oddHBand="0" w:evenHBand="0" w:firstRowFirstColumn="0" w:firstRowLastColumn="0" w:lastRowFirstColumn="0" w:lastRowLastColumn="0"/>
+              <w:cnfStyle w:val="000000100000" w:firstRow="0" w:lastRow="0" w:firstColumn="0" w:lastColumn="0" w:oddVBand="0" w:evenVBand="0" w:oddHBand="1" w:evenHBand="0" w:firstRowFirstColumn="0" w:firstRowLastColumn="0" w:lastRowFirstColumn="0" w:lastRowLastColumn="0"/>
               <w:rPr>
                 <w:rFonts w:ascii="Times New Roman" w:eastAsia="Times New Roman" w:hAnsi="Times New Roman" w:cs="Times New Roman"/>
                 <w:sz w:val="24"/>
@@ -2382,7 +2486,7 @@
             <w:pPr>
               <w:spacing w:before="100" w:beforeAutospacing="1" w:after="100" w:afterAutospacing="1"/>
               <w:ind w:left="720"/>
-              <w:cnfStyle w:val="000000000000" w:firstRow="0" w:lastRow="0" w:firstColumn="0" w:lastColumn="0" w:oddVBand="0" w:evenVBand="0" w:oddHBand="0" w:evenHBand="0" w:firstRowFirstColumn="0" w:firstRowLastColumn="0" w:lastRowFirstColumn="0" w:lastRowLastColumn="0"/>
+              <w:cnfStyle w:val="000000100000" w:firstRow="0" w:lastRow="0" w:firstColumn="0" w:lastColumn="0" w:oddVBand="0" w:evenVBand="0" w:oddHBand="1" w:evenHBand="0" w:firstRowFirstColumn="0" w:firstRowLastColumn="0" w:lastRowFirstColumn="0" w:lastRowLastColumn="0"/>
               <w:rPr>
                 <w:rFonts w:ascii="Times New Roman" w:eastAsia="Times New Roman" w:hAnsi="Times New Roman" w:cs="Times New Roman"/>
                 <w:sz w:val="24"/>
@@ -2396,6 +2500,249 @@
                 <w:szCs w:val="24"/>
               </w:rPr>
               <w:lastRenderedPageBreak/>
+              <w:t>-</w:t>
+            </w:r>
+          </w:p>
+        </w:tc>
+      </w:tr>
+      <w:tr>
+        <w:trPr>
+          <w:trHeight w:val="292"/>
+        </w:trPr>
+        <w:tc>
+          <w:tcPr>
+            <w:cnfStyle w:val="001000000000" w:firstRow="0" w:lastRow="0" w:firstColumn="1" w:lastColumn="0" w:oddVBand="0" w:evenVBand="0" w:oddHBand="0" w:evenHBand="0" w:firstRowFirstColumn="0" w:firstRowLastColumn="0" w:lastRowFirstColumn="0" w:lastRowLastColumn="0"/>
+            <w:tcW w:w="2387" w:type="dxa"/>
+            <w:noWrap/>
+            <w:hideMark/>
+          </w:tcPr>
+          <w:p>
+            <w:pPr>
+              <w:rPr>
+                <w:rFonts w:ascii="Calibri" w:eastAsia="Times New Roman" w:hAnsi="Calibri" w:cs="Calibri"/>
+                <w:color w:val="000000"/>
+              </w:rPr>
+            </w:pPr>
+            <w:proofErr w:type="spellStart"/>
+            <w:r>
+              <w:rPr>
+                <w:rFonts w:ascii="Calibri" w:eastAsia="Times New Roman" w:hAnsi="Calibri" w:cs="Calibri"/>
+                <w:color w:val="000000"/>
+              </w:rPr>
+              <w:t>termType</w:t>
+            </w:r>
+            <w:proofErr w:type="spellEnd"/>
+          </w:p>
+        </w:tc>
+        <w:tc>
+          <w:tcPr>
+            <w:tcW w:w="4071" w:type="dxa"/>
+            <w:noWrap/>
+            <w:hideMark/>
+          </w:tcPr>
+          <w:p>
+            <w:pPr>
+              <w:cnfStyle w:val="000000000000" w:firstRow="0" w:lastRow="0" w:firstColumn="0" w:lastColumn="0" w:oddVBand="0" w:evenVBand="0" w:oddHBand="0" w:evenHBand="0" w:firstRowFirstColumn="0" w:firstRowLastColumn="0" w:lastRowFirstColumn="0" w:lastRowLastColumn="0"/>
+              <w:rPr>
+                <w:rFonts w:ascii="Calibri" w:eastAsia="Times New Roman" w:hAnsi="Calibri" w:cs="Calibri"/>
+                <w:color w:val="000000"/>
+              </w:rPr>
+            </w:pPr>
+            <w:r>
+              <w:rPr>
+                <w:rFonts w:ascii="Calibri" w:eastAsia="Times New Roman" w:hAnsi="Calibri" w:cs="Calibri"/>
+                <w:color w:val="000000"/>
+              </w:rPr>
+              <w:t>http://www.datcatinfo.net/datcat/DC-2677</w:t>
+            </w:r>
+          </w:p>
+        </w:tc>
+        <w:tc>
+          <w:tcPr>
+            <w:tcW w:w="1465" w:type="dxa"/>
+            <w:noWrap/>
+            <w:hideMark/>
+          </w:tcPr>
+          <w:p>
+            <w:pPr>
+              <w:cnfStyle w:val="000000000000" w:firstRow="0" w:lastRow="0" w:firstColumn="0" w:lastColumn="0" w:oddVBand="0" w:evenVBand="0" w:oddHBand="0" w:evenHBand="0" w:firstRowFirstColumn="0" w:firstRowLastColumn="0" w:lastRowFirstColumn="0" w:lastRowLastColumn="0"/>
+              <w:rPr>
+                <w:rFonts w:ascii="Calibri" w:eastAsia="Times New Roman" w:hAnsi="Calibri" w:cs="Calibri"/>
+                <w:color w:val="000000"/>
+              </w:rPr>
+            </w:pPr>
+            <w:proofErr w:type="spellStart"/>
+            <w:r>
+              <w:rPr>
+                <w:rFonts w:ascii="Calibri" w:eastAsia="Times New Roman" w:hAnsi="Calibri" w:cs="Calibri"/>
+                <w:color w:val="000000"/>
+              </w:rPr>
+              <w:t>termNote</w:t>
+            </w:r>
+            <w:proofErr w:type="spellEnd"/>
+          </w:p>
+        </w:tc>
+        <w:tc>
+          <w:tcPr>
+            <w:tcW w:w="2417" w:type="dxa"/>
+            <w:noWrap/>
+            <w:hideMark/>
+          </w:tcPr>
+          <w:p>
+            <w:pPr>
+              <w:pStyle w:val="ListParagraph"/>
+              <w:numPr>
+                <w:ilvl w:val="0"/>
+                <w:numId w:val="3"/>
+              </w:numPr>
+              <w:ind w:left="256" w:hanging="256"/>
+              <w:cnfStyle w:val="000000000000" w:firstRow="0" w:lastRow="0" w:firstColumn="0" w:lastColumn="0" w:oddVBand="0" w:evenVBand="0" w:oddHBand="0" w:evenHBand="0" w:firstRowFirstColumn="0" w:firstRowLastColumn="0" w:lastRowFirstColumn="0" w:lastRowLastColumn="0"/>
+              <w:rPr>
+                <w:rFonts w:ascii="Calibri" w:eastAsia="Times New Roman" w:hAnsi="Calibri" w:cs="Calibri"/>
+                <w:color w:val="000000"/>
+              </w:rPr>
+            </w:pPr>
+            <w:proofErr w:type="spellStart"/>
+            <w:r>
+              <w:rPr>
+                <w:rFonts w:ascii="Calibri" w:eastAsia="Times New Roman" w:hAnsi="Calibri" w:cs="Calibri"/>
+                <w:color w:val="000000"/>
+              </w:rPr>
+              <w:t>fullForm</w:t>
+            </w:r>
+            <w:proofErr w:type="spellEnd"/>
+          </w:p>
+          <w:p>
+            <w:pPr>
+              <w:pStyle w:val="ListParagraph"/>
+              <w:numPr>
+                <w:ilvl w:val="0"/>
+                <w:numId w:val="3"/>
+              </w:numPr>
+              <w:ind w:left="256" w:hanging="256"/>
+              <w:cnfStyle w:val="000000000000" w:firstRow="0" w:lastRow="0" w:firstColumn="0" w:lastColumn="0" w:oddVBand="0" w:evenVBand="0" w:oddHBand="0" w:evenHBand="0" w:firstRowFirstColumn="0" w:firstRowLastColumn="0" w:lastRowFirstColumn="0" w:lastRowLastColumn="0"/>
+              <w:rPr>
+                <w:rFonts w:ascii="Calibri" w:eastAsia="Times New Roman" w:hAnsi="Calibri" w:cs="Calibri"/>
+                <w:color w:val="000000"/>
+              </w:rPr>
+            </w:pPr>
+            <w:r>
+              <w:rPr>
+                <w:rFonts w:ascii="Calibri" w:eastAsia="Times New Roman" w:hAnsi="Calibri" w:cs="Calibri"/>
+                <w:color w:val="000000"/>
+              </w:rPr>
+              <w:t>acronym</w:t>
+            </w:r>
+          </w:p>
+          <w:p>
+            <w:pPr>
+              <w:pStyle w:val="ListParagraph"/>
+              <w:numPr>
+                <w:ilvl w:val="0"/>
+                <w:numId w:val="3"/>
+              </w:numPr>
+              <w:ind w:left="256" w:hanging="256"/>
+              <w:cnfStyle w:val="000000000000" w:firstRow="0" w:lastRow="0" w:firstColumn="0" w:lastColumn="0" w:oddVBand="0" w:evenVBand="0" w:oddHBand="0" w:evenHBand="0" w:firstRowFirstColumn="0" w:firstRowLastColumn="0" w:lastRowFirstColumn="0" w:lastRowLastColumn="0"/>
+              <w:rPr>
+                <w:rFonts w:ascii="Calibri" w:eastAsia="Times New Roman" w:hAnsi="Calibri" w:cs="Calibri"/>
+                <w:color w:val="000000"/>
+              </w:rPr>
+            </w:pPr>
+            <w:r>
+              <w:rPr>
+                <w:rFonts w:ascii="Calibri" w:eastAsia="Times New Roman" w:hAnsi="Calibri" w:cs="Calibri"/>
+                <w:color w:val="000000"/>
+              </w:rPr>
+              <w:t>abbreviation</w:t>
+            </w:r>
+          </w:p>
+          <w:p>
+            <w:pPr>
+              <w:pStyle w:val="ListParagraph"/>
+              <w:numPr>
+                <w:ilvl w:val="0"/>
+                <w:numId w:val="3"/>
+              </w:numPr>
+              <w:ind w:left="256" w:hanging="256"/>
+              <w:cnfStyle w:val="000000000000" w:firstRow="0" w:lastRow="0" w:firstColumn="0" w:lastColumn="0" w:oddVBand="0" w:evenVBand="0" w:oddHBand="0" w:evenHBand="0" w:firstRowFirstColumn="0" w:firstRowLastColumn="0" w:lastRowFirstColumn="0" w:lastRowLastColumn="0"/>
+              <w:rPr>
+                <w:rFonts w:ascii="Calibri" w:eastAsia="Times New Roman" w:hAnsi="Calibri" w:cs="Calibri"/>
+                <w:color w:val="000000"/>
+              </w:rPr>
+            </w:pPr>
+            <w:proofErr w:type="spellStart"/>
+            <w:r>
+              <w:rPr>
+                <w:rFonts w:ascii="Calibri" w:eastAsia="Times New Roman" w:hAnsi="Calibri" w:cs="Calibri"/>
+                <w:color w:val="000000"/>
+              </w:rPr>
+              <w:t>shortForm</w:t>
+            </w:r>
+            <w:proofErr w:type="spellEnd"/>
+          </w:p>
+          <w:p>
+            <w:pPr>
+              <w:pStyle w:val="ListParagraph"/>
+              <w:numPr>
+                <w:ilvl w:val="0"/>
+                <w:numId w:val="3"/>
+              </w:numPr>
+              <w:ind w:left="256" w:hanging="256"/>
+              <w:cnfStyle w:val="000000000000" w:firstRow="0" w:lastRow="0" w:firstColumn="0" w:lastColumn="0" w:oddVBand="0" w:evenVBand="0" w:oddHBand="0" w:evenHBand="0" w:firstRowFirstColumn="0" w:firstRowLastColumn="0" w:lastRowFirstColumn="0" w:lastRowLastColumn="0"/>
+              <w:rPr>
+                <w:rFonts w:ascii="Calibri" w:eastAsia="Times New Roman" w:hAnsi="Calibri" w:cs="Calibri"/>
+                <w:color w:val="000000"/>
+              </w:rPr>
+            </w:pPr>
+            <w:r>
+              <w:rPr>
+                <w:rFonts w:ascii="Calibri" w:eastAsia="Times New Roman" w:hAnsi="Calibri" w:cs="Calibri"/>
+                <w:color w:val="000000"/>
+              </w:rPr>
+              <w:t>variant</w:t>
+            </w:r>
+          </w:p>
+          <w:p>
+            <w:pPr>
+              <w:pStyle w:val="ListParagraph"/>
+              <w:numPr>
+                <w:ilvl w:val="0"/>
+                <w:numId w:val="3"/>
+              </w:numPr>
+              <w:ind w:left="256" w:hanging="256"/>
+              <w:cnfStyle w:val="000000000000" w:firstRow="0" w:lastRow="0" w:firstColumn="0" w:lastColumn="0" w:oddVBand="0" w:evenVBand="0" w:oddHBand="0" w:evenHBand="0" w:firstRowFirstColumn="0" w:firstRowLastColumn="0" w:lastRowFirstColumn="0" w:lastRowLastColumn="0"/>
+              <w:rPr>
+                <w:rFonts w:ascii="Calibri" w:eastAsia="Times New Roman" w:hAnsi="Calibri" w:cs="Calibri"/>
+                <w:color w:val="000000"/>
+              </w:rPr>
+            </w:pPr>
+            <w:r>
+              <w:rPr>
+                <w:rFonts w:ascii="Calibri" w:eastAsia="Times New Roman" w:hAnsi="Calibri" w:cs="Calibri"/>
+                <w:color w:val="000000"/>
+              </w:rPr>
+              <w:t>phrase</w:t>
+            </w:r>
+          </w:p>
+        </w:tc>
+        <w:tc>
+          <w:tcPr>
+            <w:tcW w:w="1572" w:type="dxa"/>
+          </w:tcPr>
+          <w:p>
+            <w:pPr>
+              <w:jc w:val="center"/>
+              <w:cnfStyle w:val="000000000000" w:firstRow="0" w:lastRow="0" w:firstColumn="0" w:lastColumn="0" w:oddVBand="0" w:evenVBand="0" w:oddHBand="0" w:evenHBand="0" w:firstRowFirstColumn="0" w:firstRowLastColumn="0" w:lastRowFirstColumn="0" w:lastRowLastColumn="0"/>
+              <w:rPr>
+                <w:rFonts w:ascii="Calibri" w:eastAsia="Times New Roman" w:hAnsi="Calibri" w:cs="Calibri"/>
+                <w:color w:val="000000"/>
+              </w:rPr>
+            </w:pPr>
+            <w:r>
+              <w:rPr>
+                <w:rFonts w:ascii="Calibri" w:eastAsia="Times New Roman" w:hAnsi="Calibri" w:cs="Calibri"/>
+                <w:color w:val="000000"/>
+              </w:rPr>
               <w:t>-</w:t>
             </w:r>
           </w:p>
@@ -2426,7 +2773,7 @@
                 <w:rFonts w:ascii="Calibri" w:eastAsia="Times New Roman" w:hAnsi="Calibri" w:cs="Calibri"/>
                 <w:color w:val="000000"/>
               </w:rPr>
-              <w:t>termType</w:t>
+              <w:t>transactionType</w:t>
             </w:r>
             <w:proofErr w:type="spellEnd"/>
           </w:p>
@@ -2450,7 +2797,14 @@
                 <w:rFonts w:ascii="Calibri" w:eastAsia="Times New Roman" w:hAnsi="Calibri" w:cs="Calibri"/>
                 <w:color w:val="000000"/>
               </w:rPr>
-              <w:t>http://www.datcatinfo.net/datcat/DC-2677</w:t>
+              <w:t>http://www.datcatinfo.net/datcat/DC-</w:t>
+            </w:r>
+            <w:r>
+              <w:rPr>
+                <w:rFonts w:ascii="Calibri" w:eastAsia="Times New Roman" w:hAnsi="Calibri" w:cs="Calibri"/>
+                <w:color w:val="000000"/>
+              </w:rPr>
+              <w:t>1689</w:t>
             </w:r>
           </w:p>
         </w:tc>
@@ -2463,256 +2817,6 @@
           <w:p>
             <w:pPr>
               <w:cnfStyle w:val="000000100000" w:firstRow="0" w:lastRow="0" w:firstColumn="0" w:lastColumn="0" w:oddVBand="0" w:evenVBand="0" w:oddHBand="1" w:evenHBand="0" w:firstRowFirstColumn="0" w:firstRowLastColumn="0" w:lastRowFirstColumn="0" w:lastRowLastColumn="0"/>
-              <w:rPr>
-                <w:rFonts w:ascii="Calibri" w:eastAsia="Times New Roman" w:hAnsi="Calibri" w:cs="Calibri"/>
-                <w:color w:val="000000"/>
-              </w:rPr>
-            </w:pPr>
-            <w:proofErr w:type="spellStart"/>
-            <w:r>
-              <w:rPr>
-                <w:rFonts w:ascii="Calibri" w:eastAsia="Times New Roman" w:hAnsi="Calibri" w:cs="Calibri"/>
-                <w:color w:val="000000"/>
-              </w:rPr>
-              <w:t>termNote</w:t>
-            </w:r>
-            <w:proofErr w:type="spellEnd"/>
-          </w:p>
-        </w:tc>
-        <w:tc>
-          <w:tcPr>
-            <w:tcW w:w="2417" w:type="dxa"/>
-            <w:noWrap/>
-            <w:hideMark/>
-          </w:tcPr>
-          <w:p>
-            <w:pPr>
-              <w:pStyle w:val="ListParagraph"/>
-              <w:numPr>
-                <w:ilvl w:val="0"/>
-                <w:numId w:val="3"/>
-              </w:numPr>
-              <w:ind w:left="256" w:hanging="256"/>
-              <w:cnfStyle w:val="000000100000" w:firstRow="0" w:lastRow="0" w:firstColumn="0" w:lastColumn="0" w:oddVBand="0" w:evenVBand="0" w:oddHBand="1" w:evenHBand="0" w:firstRowFirstColumn="0" w:firstRowLastColumn="0" w:lastRowFirstColumn="0" w:lastRowLastColumn="0"/>
-              <w:rPr>
-                <w:rFonts w:ascii="Calibri" w:eastAsia="Times New Roman" w:hAnsi="Calibri" w:cs="Calibri"/>
-                <w:color w:val="000000"/>
-              </w:rPr>
-            </w:pPr>
-            <w:proofErr w:type="spellStart"/>
-            <w:r>
-              <w:rPr>
-                <w:rFonts w:ascii="Calibri" w:eastAsia="Times New Roman" w:hAnsi="Calibri" w:cs="Calibri"/>
-                <w:color w:val="000000"/>
-              </w:rPr>
-              <w:t>fullForm</w:t>
-            </w:r>
-            <w:proofErr w:type="spellEnd"/>
-          </w:p>
-          <w:p>
-            <w:pPr>
-              <w:pStyle w:val="ListParagraph"/>
-              <w:numPr>
-                <w:ilvl w:val="0"/>
-                <w:numId w:val="3"/>
-              </w:numPr>
-              <w:ind w:left="256" w:hanging="256"/>
-              <w:cnfStyle w:val="000000100000" w:firstRow="0" w:lastRow="0" w:firstColumn="0" w:lastColumn="0" w:oddVBand="0" w:evenVBand="0" w:oddHBand="1" w:evenHBand="0" w:firstRowFirstColumn="0" w:firstRowLastColumn="0" w:lastRowFirstColumn="0" w:lastRowLastColumn="0"/>
-              <w:rPr>
-                <w:rFonts w:ascii="Calibri" w:eastAsia="Times New Roman" w:hAnsi="Calibri" w:cs="Calibri"/>
-                <w:color w:val="000000"/>
-              </w:rPr>
-            </w:pPr>
-            <w:r>
-              <w:rPr>
-                <w:rFonts w:ascii="Calibri" w:eastAsia="Times New Roman" w:hAnsi="Calibri" w:cs="Calibri"/>
-                <w:color w:val="000000"/>
-              </w:rPr>
-              <w:t>acronym</w:t>
-            </w:r>
-          </w:p>
-          <w:p>
-            <w:pPr>
-              <w:pStyle w:val="ListParagraph"/>
-              <w:numPr>
-                <w:ilvl w:val="0"/>
-                <w:numId w:val="3"/>
-              </w:numPr>
-              <w:ind w:left="256" w:hanging="256"/>
-              <w:cnfStyle w:val="000000100000" w:firstRow="0" w:lastRow="0" w:firstColumn="0" w:lastColumn="0" w:oddVBand="0" w:evenVBand="0" w:oddHBand="1" w:evenHBand="0" w:firstRowFirstColumn="0" w:firstRowLastColumn="0" w:lastRowFirstColumn="0" w:lastRowLastColumn="0"/>
-              <w:rPr>
-                <w:rFonts w:ascii="Calibri" w:eastAsia="Times New Roman" w:hAnsi="Calibri" w:cs="Calibri"/>
-                <w:color w:val="000000"/>
-              </w:rPr>
-            </w:pPr>
-            <w:r>
-              <w:rPr>
-                <w:rFonts w:ascii="Calibri" w:eastAsia="Times New Roman" w:hAnsi="Calibri" w:cs="Calibri"/>
-                <w:color w:val="000000"/>
-              </w:rPr>
-              <w:t>abbreviation</w:t>
-            </w:r>
-          </w:p>
-          <w:p>
-            <w:pPr>
-              <w:pStyle w:val="ListParagraph"/>
-              <w:numPr>
-                <w:ilvl w:val="0"/>
-                <w:numId w:val="3"/>
-              </w:numPr>
-              <w:ind w:left="256" w:hanging="256"/>
-              <w:cnfStyle w:val="000000100000" w:firstRow="0" w:lastRow="0" w:firstColumn="0" w:lastColumn="0" w:oddVBand="0" w:evenVBand="0" w:oddHBand="1" w:evenHBand="0" w:firstRowFirstColumn="0" w:firstRowLastColumn="0" w:lastRowFirstColumn="0" w:lastRowLastColumn="0"/>
-              <w:rPr>
-                <w:rFonts w:ascii="Calibri" w:eastAsia="Times New Roman" w:hAnsi="Calibri" w:cs="Calibri"/>
-                <w:color w:val="000000"/>
-              </w:rPr>
-            </w:pPr>
-            <w:proofErr w:type="spellStart"/>
-            <w:r>
-              <w:rPr>
-                <w:rFonts w:ascii="Calibri" w:eastAsia="Times New Roman" w:hAnsi="Calibri" w:cs="Calibri"/>
-                <w:color w:val="000000"/>
-              </w:rPr>
-              <w:t>shortForm</w:t>
-            </w:r>
-            <w:proofErr w:type="spellEnd"/>
-          </w:p>
-          <w:p>
-            <w:pPr>
-              <w:pStyle w:val="ListParagraph"/>
-              <w:numPr>
-                <w:ilvl w:val="0"/>
-                <w:numId w:val="3"/>
-              </w:numPr>
-              <w:ind w:left="256" w:hanging="256"/>
-              <w:cnfStyle w:val="000000100000" w:firstRow="0" w:lastRow="0" w:firstColumn="0" w:lastColumn="0" w:oddVBand="0" w:evenVBand="0" w:oddHBand="1" w:evenHBand="0" w:firstRowFirstColumn="0" w:firstRowLastColumn="0" w:lastRowFirstColumn="0" w:lastRowLastColumn="0"/>
-              <w:rPr>
-                <w:rFonts w:ascii="Calibri" w:eastAsia="Times New Roman" w:hAnsi="Calibri" w:cs="Calibri"/>
-                <w:color w:val="000000"/>
-              </w:rPr>
-            </w:pPr>
-            <w:r>
-              <w:rPr>
-                <w:rFonts w:ascii="Calibri" w:eastAsia="Times New Roman" w:hAnsi="Calibri" w:cs="Calibri"/>
-                <w:color w:val="000000"/>
-              </w:rPr>
-              <w:t>variant</w:t>
-            </w:r>
-          </w:p>
-          <w:p>
-            <w:pPr>
-              <w:pStyle w:val="ListParagraph"/>
-              <w:numPr>
-                <w:ilvl w:val="0"/>
-                <w:numId w:val="3"/>
-              </w:numPr>
-              <w:ind w:left="256" w:hanging="256"/>
-              <w:cnfStyle w:val="000000100000" w:firstRow="0" w:lastRow="0" w:firstColumn="0" w:lastColumn="0" w:oddVBand="0" w:evenVBand="0" w:oddHBand="1" w:evenHBand="0" w:firstRowFirstColumn="0" w:firstRowLastColumn="0" w:lastRowFirstColumn="0" w:lastRowLastColumn="0"/>
-              <w:rPr>
-                <w:rFonts w:ascii="Calibri" w:eastAsia="Times New Roman" w:hAnsi="Calibri" w:cs="Calibri"/>
-                <w:color w:val="000000"/>
-              </w:rPr>
-            </w:pPr>
-            <w:r>
-              <w:rPr>
-                <w:rFonts w:ascii="Calibri" w:eastAsia="Times New Roman" w:hAnsi="Calibri" w:cs="Calibri"/>
-                <w:color w:val="000000"/>
-              </w:rPr>
-              <w:t>phrase</w:t>
-            </w:r>
-          </w:p>
-        </w:tc>
-        <w:tc>
-          <w:tcPr>
-            <w:tcW w:w="1572" w:type="dxa"/>
-          </w:tcPr>
-          <w:p>
-            <w:pPr>
-              <w:jc w:val="center"/>
-              <w:cnfStyle w:val="000000100000" w:firstRow="0" w:lastRow="0" w:firstColumn="0" w:lastColumn="0" w:oddVBand="0" w:evenVBand="0" w:oddHBand="1" w:evenHBand="0" w:firstRowFirstColumn="0" w:firstRowLastColumn="0" w:lastRowFirstColumn="0" w:lastRowLastColumn="0"/>
-              <w:rPr>
-                <w:rFonts w:ascii="Calibri" w:eastAsia="Times New Roman" w:hAnsi="Calibri" w:cs="Calibri"/>
-                <w:color w:val="000000"/>
-              </w:rPr>
-            </w:pPr>
-            <w:r>
-              <w:rPr>
-                <w:rFonts w:ascii="Calibri" w:eastAsia="Times New Roman" w:hAnsi="Calibri" w:cs="Calibri"/>
-                <w:color w:val="000000"/>
-              </w:rPr>
-              <w:t>-</w:t>
-            </w:r>
-          </w:p>
-        </w:tc>
-      </w:tr>
-      <w:tr>
-        <w:trPr>
-          <w:trHeight w:val="292"/>
-        </w:trPr>
-        <w:tc>
-          <w:tcPr>
-            <w:cnfStyle w:val="001000000000" w:firstRow="0" w:lastRow="0" w:firstColumn="1" w:lastColumn="0" w:oddVBand="0" w:evenVBand="0" w:oddHBand="0" w:evenHBand="0" w:firstRowFirstColumn="0" w:firstRowLastColumn="0" w:lastRowFirstColumn="0" w:lastRowLastColumn="0"/>
-            <w:tcW w:w="2387" w:type="dxa"/>
-            <w:noWrap/>
-            <w:hideMark/>
-          </w:tcPr>
-          <w:p>
-            <w:pPr>
-              <w:rPr>
-                <w:rFonts w:ascii="Calibri" w:eastAsia="Times New Roman" w:hAnsi="Calibri" w:cs="Calibri"/>
-                <w:color w:val="000000"/>
-              </w:rPr>
-            </w:pPr>
-            <w:proofErr w:type="spellStart"/>
-            <w:r>
-              <w:rPr>
-                <w:rFonts w:ascii="Calibri" w:eastAsia="Times New Roman" w:hAnsi="Calibri" w:cs="Calibri"/>
-                <w:color w:val="000000"/>
-              </w:rPr>
-              <w:t>transactionType</w:t>
-            </w:r>
-            <w:proofErr w:type="spellEnd"/>
-          </w:p>
-        </w:tc>
-        <w:tc>
-          <w:tcPr>
-            <w:tcW w:w="4071" w:type="dxa"/>
-            <w:noWrap/>
-            <w:hideMark/>
-          </w:tcPr>
-          <w:p>
-            <w:pPr>
-              <w:cnfStyle w:val="000000000000" w:firstRow="0" w:lastRow="0" w:firstColumn="0" w:lastColumn="0" w:oddVBand="0" w:evenVBand="0" w:oddHBand="0" w:evenHBand="0" w:firstRowFirstColumn="0" w:firstRowLastColumn="0" w:lastRowFirstColumn="0" w:lastRowLastColumn="0"/>
-              <w:rPr>
-                <w:rFonts w:ascii="Calibri" w:eastAsia="Times New Roman" w:hAnsi="Calibri" w:cs="Calibri"/>
-                <w:color w:val="000000"/>
-              </w:rPr>
-            </w:pPr>
-            <w:r>
-              <w:rPr>
-                <w:rFonts w:ascii="Calibri" w:eastAsia="Times New Roman" w:hAnsi="Calibri" w:cs="Calibri"/>
-                <w:color w:val="000000"/>
-              </w:rPr>
-              <w:t>http://www.datcatinfo.net/datcat/DC-</w:t>
-            </w:r>
-            <w:r>
-              <w:rPr>
-                <w:rFonts w:ascii="Calibri" w:eastAsia="Times New Roman" w:hAnsi="Calibri" w:cs="Calibri"/>
-                <w:color w:val="000000"/>
-              </w:rPr>
-              <w:t>1689</w:t>
-            </w:r>
-          </w:p>
-        </w:tc>
-        <w:tc>
-          <w:tcPr>
-            <w:tcW w:w="1465" w:type="dxa"/>
-            <w:noWrap/>
-            <w:hideMark/>
-          </w:tcPr>
-          <w:p>
-            <w:pPr>
-              <w:cnfStyle w:val="000000000000" w:firstRow="0" w:lastRow="0" w:firstColumn="0" w:lastColumn="0" w:oddVBand="0" w:evenVBand="0" w:oddHBand="0" w:evenHBand="0" w:firstRowFirstColumn="0" w:firstRowLastColumn="0" w:lastRowFirstColumn="0" w:lastRowLastColumn="0"/>
               <w:rPr>
                 <w:rFonts w:ascii="Calibri" w:eastAsia="Times New Roman" w:hAnsi="Calibri" w:cs="Calibri"/>
                 <w:color w:val="000000"/>
@@ -2743,7 +2847,7 @@
                 <w:numId w:val="4"/>
               </w:numPr>
               <w:ind w:left="256" w:hanging="270"/>
-              <w:cnfStyle w:val="000000000000" w:firstRow="0" w:lastRow="0" w:firstColumn="0" w:lastColumn="0" w:oddVBand="0" w:evenVBand="0" w:oddHBand="0" w:evenHBand="0" w:firstRowFirstColumn="0" w:firstRowLastColumn="0" w:lastRowFirstColumn="0" w:lastRowLastColumn="0"/>
+              <w:cnfStyle w:val="000000100000" w:firstRow="0" w:lastRow="0" w:firstColumn="0" w:lastColumn="0" w:oddVBand="0" w:evenVBand="0" w:oddHBand="1" w:evenHBand="0" w:firstRowFirstColumn="0" w:firstRowLastColumn="0" w:lastRowFirstColumn="0" w:lastRowLastColumn="0"/>
               <w:rPr>
                 <w:rFonts w:ascii="Calibri" w:eastAsia="Times New Roman" w:hAnsi="Calibri" w:cs="Calibri"/>
                 <w:color w:val="000000"/>
@@ -2765,7 +2869,7 @@
                 <w:numId w:val="4"/>
               </w:numPr>
               <w:ind w:left="256" w:hanging="270"/>
-              <w:cnfStyle w:val="000000000000" w:firstRow="0" w:lastRow="0" w:firstColumn="0" w:lastColumn="0" w:oddVBand="0" w:evenVBand="0" w:oddHBand="0" w:evenHBand="0" w:firstRowFirstColumn="0" w:firstRowLastColumn="0" w:lastRowFirstColumn="0" w:lastRowLastColumn="0"/>
+              <w:cnfStyle w:val="000000100000" w:firstRow="0" w:lastRow="0" w:firstColumn="0" w:lastColumn="0" w:oddVBand="0" w:evenVBand="0" w:oddHBand="1" w:evenHBand="0" w:firstRowFirstColumn="0" w:firstRowLastColumn="0" w:lastRowFirstColumn="0" w:lastRowLastColumn="0"/>
               <w:rPr>
                 <w:rFonts w:ascii="Calibri" w:eastAsia="Times New Roman" w:hAnsi="Calibri" w:cs="Calibri"/>
                 <w:color w:val="000000"/>
@@ -2792,7 +2896,7 @@
                 <w:numId w:val="4"/>
               </w:numPr>
               <w:ind w:left="166" w:hanging="166"/>
-              <w:cnfStyle w:val="000000000000" w:firstRow="0" w:lastRow="0" w:firstColumn="0" w:lastColumn="0" w:oddVBand="0" w:evenVBand="0" w:oddHBand="0" w:evenHBand="0" w:firstRowFirstColumn="0" w:firstRowLastColumn="0" w:lastRowFirstColumn="0" w:lastRowLastColumn="0"/>
+              <w:cnfStyle w:val="000000100000" w:firstRow="0" w:lastRow="0" w:firstColumn="0" w:lastColumn="0" w:oddVBand="0" w:evenVBand="0" w:oddHBand="1" w:evenHBand="0" w:firstRowFirstColumn="0" w:firstRowLastColumn="0" w:lastRowFirstColumn="0" w:lastRowLastColumn="0"/>
               <w:rPr>
                 <w:rFonts w:ascii="Calibri" w:eastAsia="Times New Roman" w:hAnsi="Calibri" w:cs="Calibri"/>
                 <w:color w:val="000000"/>
@@ -2816,7 +2920,7 @@
                 <w:numId w:val="4"/>
               </w:numPr>
               <w:ind w:left="166" w:hanging="166"/>
-              <w:cnfStyle w:val="000000000000" w:firstRow="0" w:lastRow="0" w:firstColumn="0" w:lastColumn="0" w:oddVBand="0" w:evenVBand="0" w:oddHBand="0" w:evenHBand="0" w:firstRowFirstColumn="0" w:firstRowLastColumn="0" w:lastRowFirstColumn="0" w:lastRowLastColumn="0"/>
+              <w:cnfStyle w:val="000000100000" w:firstRow="0" w:lastRow="0" w:firstColumn="0" w:lastColumn="0" w:oddVBand="0" w:evenVBand="0" w:oddHBand="1" w:evenHBand="0" w:firstRowFirstColumn="0" w:firstRowLastColumn="0" w:lastRowFirstColumn="0" w:lastRowLastColumn="0"/>
               <w:rPr>
                 <w:rFonts w:ascii="Calibri" w:eastAsia="Times New Roman" w:hAnsi="Calibri" w:cs="Calibri"/>
                 <w:color w:val="000000"/>
@@ -2840,7 +2944,7 @@
                 <w:numId w:val="4"/>
               </w:numPr>
               <w:ind w:left="166" w:hanging="166"/>
-              <w:cnfStyle w:val="000000000000" w:firstRow="0" w:lastRow="0" w:firstColumn="0" w:lastColumn="0" w:oddVBand="0" w:evenVBand="0" w:oddHBand="0" w:evenHBand="0" w:firstRowFirstColumn="0" w:firstRowLastColumn="0" w:lastRowFirstColumn="0" w:lastRowLastColumn="0"/>
+              <w:cnfStyle w:val="000000100000" w:firstRow="0" w:lastRow="0" w:firstColumn="0" w:lastColumn="0" w:oddVBand="0" w:evenVBand="0" w:oddHBand="1" w:evenHBand="0" w:firstRowFirstColumn="0" w:firstRowLastColumn="0" w:lastRowFirstColumn="0" w:lastRowLastColumn="0"/>
               <w:rPr>
                 <w:rFonts w:ascii="Calibri" w:eastAsia="Times New Roman" w:hAnsi="Calibri" w:cs="Calibri"/>
                 <w:color w:val="000000"/>
@@ -2860,7 +2964,6 @@
       </w:tr>
       <w:tr>
         <w:trPr>
-          <w:cnfStyle w:val="000000100000" w:firstRow="0" w:lastRow="0" w:firstColumn="0" w:lastColumn="0" w:oddVBand="0" w:evenVBand="0" w:oddHBand="1" w:evenHBand="0" w:firstRowFirstColumn="0" w:firstRowLastColumn="0" w:lastRowFirstColumn="0" w:lastRowLastColumn="0"/>
           <w:trHeight w:val="292"/>
         </w:trPr>
         <w:tc>
@@ -2894,7 +2997,7 @@
           </w:tcPr>
           <w:p>
             <w:pPr>
-              <w:cnfStyle w:val="000000100000" w:firstRow="0" w:lastRow="0" w:firstColumn="0" w:lastColumn="0" w:oddVBand="0" w:evenVBand="0" w:oddHBand="1" w:evenHBand="0" w:firstRowFirstColumn="0" w:firstRowLastColumn="0" w:lastRowFirstColumn="0" w:lastRowLastColumn="0"/>
+              <w:cnfStyle w:val="000000000000" w:firstRow="0" w:lastRow="0" w:firstColumn="0" w:lastColumn="0" w:oddVBand="0" w:evenVBand="0" w:oddHBand="0" w:evenHBand="0" w:firstRowFirstColumn="0" w:firstRowLastColumn="0" w:lastRowFirstColumn="0" w:lastRowLastColumn="0"/>
               <w:rPr>
                 <w:rFonts w:ascii="Calibri" w:eastAsia="Times New Roman" w:hAnsi="Calibri" w:cs="Calibri"/>
                 <w:color w:val="000000"/>
@@ -2916,7 +3019,7 @@
           </w:tcPr>
           <w:p>
             <w:pPr>
-              <w:cnfStyle w:val="000000100000" w:firstRow="0" w:lastRow="0" w:firstColumn="0" w:lastColumn="0" w:oddVBand="0" w:evenVBand="0" w:oddHBand="1" w:evenHBand="0" w:firstRowFirstColumn="0" w:firstRowLastColumn="0" w:lastRowFirstColumn="0" w:lastRowLastColumn="0"/>
+              <w:cnfStyle w:val="000000000000" w:firstRow="0" w:lastRow="0" w:firstColumn="0" w:lastColumn="0" w:oddVBand="0" w:evenVBand="0" w:oddHBand="0" w:evenHBand="0" w:firstRowFirstColumn="0" w:firstRowLastColumn="0" w:lastRowFirstColumn="0" w:lastRowLastColumn="0"/>
               <w:rPr>
                 <w:rFonts w:ascii="Calibri" w:eastAsia="Times New Roman" w:hAnsi="Calibri" w:cs="Calibri"/>
                 <w:color w:val="000000"/>
@@ -2940,7 +3043,7 @@
           </w:tcPr>
           <w:p>
             <w:pPr>
-              <w:cnfStyle w:val="000000100000" w:firstRow="0" w:lastRow="0" w:firstColumn="0" w:lastColumn="0" w:oddVBand="0" w:evenVBand="0" w:oddHBand="1" w:evenHBand="0" w:firstRowFirstColumn="0" w:firstRowLastColumn="0" w:lastRowFirstColumn="0" w:lastRowLastColumn="0"/>
+              <w:cnfStyle w:val="000000000000" w:firstRow="0" w:lastRow="0" w:firstColumn="0" w:lastColumn="0" w:oddVBand="0" w:evenVBand="0" w:oddHBand="0" w:evenHBand="0" w:firstRowFirstColumn="0" w:firstRowLastColumn="0" w:lastRowFirstColumn="0" w:lastRowLastColumn="0"/>
               <w:rPr>
                 <w:rFonts w:ascii="Calibri" w:eastAsia="Times New Roman" w:hAnsi="Calibri" w:cs="Calibri"/>
                 <w:color w:val="000000"/>
@@ -2967,28 +3070,19 @@
                 <w:numId w:val="5"/>
               </w:numPr>
               <w:ind w:left="166" w:hanging="166"/>
-              <w:cnfStyle w:val="000000100000" w:firstRow="0" w:lastRow="0" w:firstColumn="0" w:lastColumn="0" w:oddVBand="0" w:evenVBand="0" w:oddHBand="1" w:evenHBand="0" w:firstRowFirstColumn="0" w:firstRowLastColumn="0" w:lastRowFirstColumn="0" w:lastRowLastColumn="0"/>
-              <w:rPr>
-                <w:rFonts w:ascii="Calibri" w:eastAsia="Times New Roman" w:hAnsi="Calibri" w:cs="Calibri"/>
-                <w:color w:val="000000"/>
-              </w:rPr>
-            </w:pPr>
-            <w:proofErr w:type="spellStart"/>
-            <w:r>
-              <w:rPr>
-                <w:rFonts w:ascii="Calibri" w:eastAsia="Times New Roman" w:hAnsi="Calibri" w:cs="Calibri"/>
-                <w:color w:val="000000"/>
-              </w:rPr>
-              <w:t>conc</w:t>
-            </w:r>
-            <w:bookmarkStart w:id="0" w:name="_GoBack"/>
-            <w:bookmarkEnd w:id="0"/>
-            <w:r>
-              <w:rPr>
-                <w:rFonts w:ascii="Calibri" w:eastAsia="Times New Roman" w:hAnsi="Calibri" w:cs="Calibri"/>
-                <w:color w:val="000000"/>
-              </w:rPr>
-              <w:t>eptEntry</w:t>
+              <w:cnfStyle w:val="000000000000" w:firstRow="0" w:lastRow="0" w:firstColumn="0" w:lastColumn="0" w:oddVBand="0" w:evenVBand="0" w:oddHBand="0" w:evenHBand="0" w:firstRowFirstColumn="0" w:firstRowLastColumn="0" w:lastRowFirstColumn="0" w:lastRowLastColumn="0"/>
+              <w:rPr>
+                <w:rFonts w:ascii="Calibri" w:eastAsia="Times New Roman" w:hAnsi="Calibri" w:cs="Calibri"/>
+                <w:color w:val="000000"/>
+              </w:rPr>
+            </w:pPr>
+            <w:proofErr w:type="spellStart"/>
+            <w:r>
+              <w:rPr>
+                <w:rFonts w:ascii="Calibri" w:eastAsia="Times New Roman" w:hAnsi="Calibri" w:cs="Calibri"/>
+                <w:color w:val="000000"/>
+              </w:rPr>
+              <w:t>conceptEntry</w:t>
             </w:r>
             <w:proofErr w:type="spellEnd"/>
           </w:p>
@@ -3000,7 +3094,7 @@
                 <w:numId w:val="5"/>
               </w:numPr>
               <w:ind w:left="166" w:hanging="166"/>
-              <w:cnfStyle w:val="000000100000" w:firstRow="0" w:lastRow="0" w:firstColumn="0" w:lastColumn="0" w:oddVBand="0" w:evenVBand="0" w:oddHBand="1" w:evenHBand="0" w:firstRowFirstColumn="0" w:firstRowLastColumn="0" w:lastRowFirstColumn="0" w:lastRowLastColumn="0"/>
+              <w:cnfStyle w:val="000000000000" w:firstRow="0" w:lastRow="0" w:firstColumn="0" w:lastColumn="0" w:oddVBand="0" w:evenVBand="0" w:oddHBand="0" w:evenHBand="0" w:firstRowFirstColumn="0" w:firstRowLastColumn="0" w:lastRowFirstColumn="0" w:lastRowLastColumn="0"/>
               <w:rPr>
                 <w:rFonts w:ascii="Calibri" w:eastAsia="Times New Roman" w:hAnsi="Calibri" w:cs="Calibri"/>
                 <w:color w:val="000000"/>
@@ -4806,7 +4900,7 @@
 </file>
 
 <file path=customXml/itemProps1.xml><?xml version="1.0" encoding="utf-8"?>
-<ds:datastoreItem xmlns:ds="http://schemas.openxmlformats.org/officeDocument/2006/customXml" ds:itemID="{CEAA3C69-95A4-4BC2-8600-3D1E9231C0A6}">
+<ds:datastoreItem xmlns:ds="http://schemas.openxmlformats.org/officeDocument/2006/customXml" ds:itemID="{FA9A4602-FF71-42DA-B618-8F61EB1DD9D3}">
   <ds:schemaRefs>
     <ds:schemaRef ds:uri="http://schemas.openxmlformats.org/officeDocument/2006/bibliography"/>
   </ds:schemaRefs>

</xml_diff>